<commit_message>
Upd diags and docs
</commit_message>
<xml_diff>
--- a/ИУ7-85Б_Зуев_РПЗ_ВКР_1версия.docx
+++ b/ИУ7-85Б_Зуев_РПЗ_ВКР_1версия.docx
@@ -1358,6 +1358,7 @@
                     <w:szCs w:val="24"/>
                   </w:rPr>
                 </w:pPr>
+                <w:proofErr w:type="spellStart"/>
                 <w:r>
                   <w:rPr>
                     <w:sz w:val="24"/>
@@ -1365,6 +1366,7 @@
                   </w:rPr>
                   <w:t>Нормоконтролер</w:t>
                 </w:r>
+                <w:proofErr w:type="spellEnd"/>
               </w:p>
             </w:tc>
           </w:sdtContent>
@@ -4979,7 +4981,15 @@
         <w:t>объема хранимых данных</w:t>
       </w:r>
       <w:r>
-        <w:t xml:space="preserve"> данных, является нормализация [</w:t>
+        <w:t xml:space="preserve"> </w:t>
+      </w:r>
+      <w:proofErr w:type="spellStart"/>
+      <w:r>
+        <w:t>данных</w:t>
+      </w:r>
+      <w:proofErr w:type="spellEnd"/>
+      <w:r>
+        <w:t>, является нормализация [</w:t>
       </w:r>
       <w:r>
         <w:t>3</w:t>
@@ -5419,7 +5429,23 @@
         <w:t xml:space="preserve"> [5, 7]</w:t>
       </w:r>
       <w:r>
-        <w:t>. Логическая независимость данных означает, что общая структура базы данных (концептуальная схема) может быть изменена без необходимости переписывать прикладные программы. Физическая независимость данных подразумевает, что способ хранения данных и методы доступа к ним могут быть изменены без воздействия на концептуальную схему или приложения. Такая структура позволяет упростить проектирование баз данных, обеспечить целостность и непротиворечивость хранимой информации, а также предоставить мощные и гибкие средства для извлечения и манипулирования данными с использованием языков запросов, таких как SQL (Structured Query Language)</w:t>
+        <w:t>. Логическая независимость данных означает, что общая структура базы данных (концептуальная схема) может быть изменена без необходимости переписывать прикладные программы. Физическая независимость данных подразумевает, что способ хранения данных и методы доступа к ним могут быть изменены без воздействия на концептуальную схему или приложения. Такая структура позволяет упростить проектирование баз данных, обеспечить целостность и непротиворечивость хранимой информации, а также предоставить мощные и гибкие средства для извлечения и манипулирования данными с использованием языков запросов, таких как SQL (</w:t>
+      </w:r>
+      <w:proofErr w:type="spellStart"/>
+      <w:r>
+        <w:t>Structured</w:t>
+      </w:r>
+      <w:proofErr w:type="spellEnd"/>
+      <w:r>
+        <w:t xml:space="preserve"> </w:t>
+      </w:r>
+      <w:proofErr w:type="spellStart"/>
+      <w:r>
+        <w:t>Query</w:t>
+      </w:r>
+      <w:proofErr w:type="spellEnd"/>
+      <w:r>
+        <w:t xml:space="preserve"> Language)</w:t>
       </w:r>
       <w:r>
         <w:t xml:space="preserve"> [6, 8]</w:t>
@@ -5468,9 +5494,11 @@
         <w:pStyle w:val="a3"/>
         <w:ind w:left="1040"/>
       </w:pPr>
+      <w:proofErr w:type="spellStart"/>
       <w:r>
         <w:t>Домeн</w:t>
       </w:r>
+      <w:proofErr w:type="spellEnd"/>
       <w:r>
         <w:rPr>
           <w:b/>
@@ -5580,8 +5608,13 @@
       <w:r>
         <w:t xml:space="preserve">англ. </w:t>
       </w:r>
-      <w:r>
-        <w:t>Attribute) — именованная переменная, характеризующая одну из характеристик предметной области. Каждый атрибут соотносится с одним из доменов.</w:t>
+      <w:proofErr w:type="spellStart"/>
+      <w:r>
+        <w:t>Attribute</w:t>
+      </w:r>
+      <w:proofErr w:type="spellEnd"/>
+      <w:r>
+        <w:t>) — именованная переменная, характеризующая одну из характеристик предметной области. Каждый атрибут соотносится с одним из доменов.</w:t>
       </w:r>
     </w:p>
     <w:p>
@@ -5841,48 +5874,80 @@
       <w:r>
         <w:t>определяется соот</w:t>
       </w:r>
+      <w:proofErr w:type="spellStart"/>
       <w:r>
         <w:t>в</w:t>
       </w:r>
       <w:r>
-        <w:t>етствующий домен</w:t>
+        <w:t>етствующий</w:t>
+      </w:r>
+      <w:proofErr w:type="spellEnd"/>
+      <w:r>
+        <w:t xml:space="preserve"> домен</w:t>
       </w:r>
       <w:r>
         <w:t xml:space="preserve"> </w:t>
       </w:r>
+      <w:proofErr w:type="spellStart"/>
+      <w:proofErr w:type="gramStart"/>
       <w:r>
         <w:rPr>
           <w:rFonts w:ascii="Cambria Math" w:hAnsi="Cambria Math"/>
           <w:i/>
         </w:rPr>
-        <w:t>dom(Aᵢ) ∈ D</w:t>
-      </w:r>
-      <w:r>
-        <w:t xml:space="preserve">. Таким образом, допустимое значение атрибута </w:t>
-      </w:r>
+        <w:t>dom</w:t>
+      </w:r>
+      <w:proofErr w:type="spellEnd"/>
       <w:r>
         <w:rPr>
           <w:rFonts w:ascii="Cambria Math" w:hAnsi="Cambria Math"/>
           <w:i/>
         </w:rPr>
-        <w:t>Aᵢ</w:t>
-      </w:r>
+        <w:t>(</w:t>
+      </w:r>
+      <w:proofErr w:type="gramEnd"/>
       <w:r>
         <w:rPr>
           <w:rFonts w:ascii="Cambria Math" w:hAnsi="Cambria Math"/>
           <w:i/>
         </w:rPr>
-        <w:t xml:space="preserve"> </w:t>
-      </w:r>
-      <w:r>
-        <w:t xml:space="preserve">должно принадлежать множеству </w:t>
+        <w:t>Aᵢ) ∈ D</w:t>
+      </w:r>
+      <w:r>
+        <w:t xml:space="preserve">. Таким образом, допустимое значение атрибута </w:t>
       </w:r>
       <w:r>
         <w:rPr>
           <w:rFonts w:ascii="Cambria Math" w:hAnsi="Cambria Math"/>
           <w:i/>
         </w:rPr>
-        <w:t>dom(Aᵢ)</w:t>
+        <w:t>Aᵢ</w:t>
+      </w:r>
+      <w:r>
+        <w:rPr>
+          <w:rFonts w:ascii="Cambria Math" w:hAnsi="Cambria Math"/>
+          <w:i/>
+        </w:rPr>
+        <w:t xml:space="preserve"> </w:t>
+      </w:r>
+      <w:r>
+        <w:t xml:space="preserve">должно принадлежать множеству </w:t>
+      </w:r>
+      <w:proofErr w:type="spellStart"/>
+      <w:r>
+        <w:rPr>
+          <w:rFonts w:ascii="Cambria Math" w:hAnsi="Cambria Math"/>
+          <w:i/>
+        </w:rPr>
+        <w:t>dom</w:t>
+      </w:r>
+      <w:proofErr w:type="spellEnd"/>
+      <w:r>
+        <w:rPr>
+          <w:rFonts w:ascii="Cambria Math" w:hAnsi="Cambria Math"/>
+          <w:i/>
+        </w:rPr>
+        <w:t>(Aᵢ)</w:t>
       </w:r>
       <w:r>
         <w:rPr>
@@ -6134,14 +6199,30 @@
           <w:rFonts w:ascii="Cambria Math" w:hAnsi="Cambria Math"/>
           <w:i/>
         </w:rPr>
-        <w:t>ₙ),</w:t>
-      </w:r>
+        <w:t>ₙ</w:t>
+      </w:r>
+      <w:proofErr w:type="gramStart"/>
       <w:r>
         <w:rPr>
           <w:rFonts w:ascii="Cambria Math" w:hAnsi="Cambria Math"/>
           <w:i/>
         </w:rPr>
-        <w:t xml:space="preserve">                                                    </w:t>
+        <w:t>),</w:t>
+      </w:r>
+      <w:r>
+        <w:rPr>
+          <w:rFonts w:ascii="Cambria Math" w:hAnsi="Cambria Math"/>
+          <w:i/>
+        </w:rPr>
+        <w:t xml:space="preserve">   </w:t>
+      </w:r>
+      <w:proofErr w:type="gramEnd"/>
+      <w:r>
+        <w:rPr>
+          <w:rFonts w:ascii="Cambria Math" w:hAnsi="Cambria Math"/>
+          <w:i/>
+        </w:rPr>
+        <w:t xml:space="preserve">                                                 </w:t>
       </w:r>
       <w:r>
         <w:t>(3)</w:t>
@@ -6177,6 +6258,8 @@
         </w:rPr>
         <w:t xml:space="preserve">ᵢ ∈ </w:t>
       </w:r>
+      <w:proofErr w:type="spellStart"/>
+      <w:proofErr w:type="gramStart"/>
       <w:r>
         <w:rPr>
           <w:rFonts w:ascii="Cambria Math" w:hAnsi="Cambria Math"/>
@@ -6185,6 +6268,7 @@
         </w:rPr>
         <w:t>dom</w:t>
       </w:r>
+      <w:proofErr w:type="spellEnd"/>
       <w:r>
         <w:rPr>
           <w:rFonts w:ascii="Cambria Math" w:hAnsi="Cambria Math"/>
@@ -6192,6 +6276,7 @@
         </w:rPr>
         <w:t>(</w:t>
       </w:r>
+      <w:proofErr w:type="gramEnd"/>
       <w:r>
         <w:rPr>
           <w:rFonts w:ascii="Cambria Math" w:hAnsi="Cambria Math"/>
@@ -6210,6 +6295,7 @@
       <w:r>
         <w:t xml:space="preserve"> для каждого </w:t>
       </w:r>
+      <w:proofErr w:type="spellStart"/>
       <w:r>
         <w:rPr>
           <w:rFonts w:ascii="Cambria Math" w:hAnsi="Cambria Math"/>
@@ -6218,6 +6304,7 @@
         </w:rPr>
         <w:t>i</w:t>
       </w:r>
+      <w:proofErr w:type="spellEnd"/>
       <w:r>
         <w:rPr>
           <w:rFonts w:ascii="Cambria Math" w:hAnsi="Cambria Math"/>
@@ -6376,13 +6463,59 @@
           <w:i/>
         </w:rPr>
       </w:pPr>
+      <w:proofErr w:type="spellStart"/>
       <w:r>
         <w:rPr>
           <w:rFonts w:ascii="Cambria Math" w:hAnsi="Cambria Math"/>
           <w:i/>
           <w:lang w:val="en-US"/>
         </w:rPr>
-        <w:t>dom(A₁) × dom(A₂) × … × dom(Aₙ)</w:t>
+        <w:t>dom</w:t>
+      </w:r>
+      <w:proofErr w:type="spellEnd"/>
+      <w:r>
+        <w:rPr>
+          <w:rFonts w:ascii="Cambria Math" w:hAnsi="Cambria Math"/>
+          <w:i/>
+          <w:lang w:val="en-US"/>
+        </w:rPr>
+        <w:t xml:space="preserve">(A₁) × </w:t>
+      </w:r>
+      <w:proofErr w:type="spellStart"/>
+      <w:r>
+        <w:rPr>
+          <w:rFonts w:ascii="Cambria Math" w:hAnsi="Cambria Math"/>
+          <w:i/>
+          <w:lang w:val="en-US"/>
+        </w:rPr>
+        <w:t>dom</w:t>
+      </w:r>
+      <w:proofErr w:type="spellEnd"/>
+      <w:r>
+        <w:rPr>
+          <w:rFonts w:ascii="Cambria Math" w:hAnsi="Cambria Math"/>
+          <w:i/>
+          <w:lang w:val="en-US"/>
+        </w:rPr>
+        <w:t xml:space="preserve">(A₂) × … × </w:t>
+      </w:r>
+      <w:proofErr w:type="spellStart"/>
+      <w:r>
+        <w:rPr>
+          <w:rFonts w:ascii="Cambria Math" w:hAnsi="Cambria Math"/>
+          <w:i/>
+          <w:lang w:val="en-US"/>
+        </w:rPr>
+        <w:t>dom</w:t>
+      </w:r>
+      <w:proofErr w:type="spellEnd"/>
+      <w:r>
+        <w:rPr>
+          <w:rFonts w:ascii="Cambria Math" w:hAnsi="Cambria Math"/>
+          <w:i/>
+          <w:lang w:val="en-US"/>
+        </w:rPr>
+        <w:t>(Aₙ)</w:t>
       </w:r>
       <w:r>
         <w:rPr>
@@ -6493,14 +6626,30 @@
           <w:rFonts w:ascii="Cambria Math" w:hAnsi="Cambria Math"/>
           <w:i/>
         </w:rPr>
-        <w:t>R = (U, r),</w:t>
-      </w:r>
+        <w:t>R = (U, r</w:t>
+      </w:r>
+      <w:proofErr w:type="gramStart"/>
       <w:r>
         <w:rPr>
           <w:rFonts w:ascii="Cambria Math" w:hAnsi="Cambria Math"/>
           <w:i/>
         </w:rPr>
-        <w:t xml:space="preserve">                                                            </w:t>
+        <w:t>),</w:t>
+      </w:r>
+      <w:r>
+        <w:rPr>
+          <w:rFonts w:ascii="Cambria Math" w:hAnsi="Cambria Math"/>
+          <w:i/>
+        </w:rPr>
+        <w:t xml:space="preserve">   </w:t>
+      </w:r>
+      <w:proofErr w:type="gramEnd"/>
+      <w:r>
+        <w:rPr>
+          <w:rFonts w:ascii="Cambria Math" w:hAnsi="Cambria Math"/>
+          <w:i/>
+        </w:rPr>
+        <w:t xml:space="preserve">                                                         </w:t>
       </w:r>
       <w:r>
         <w:rPr>
@@ -6517,9 +6666,6 @@
       <w:r>
         <w:lastRenderedPageBreak/>
         <w:t>где</w:t>
-      </w:r>
-      <w:r>
-        <w:t>:</w:t>
       </w:r>
     </w:p>
     <w:p>
@@ -6535,20 +6681,32 @@
           <w:rFonts w:ascii="Cambria Math" w:hAnsi="Cambria Math"/>
           <w:i/>
         </w:rPr>
-        <w:t>U = {A₁, A₂, …, Aₙ}</w:t>
-      </w:r>
+        <w:t xml:space="preserve">U = {A₁, A₂, …, </w:t>
+      </w:r>
+      <w:proofErr w:type="gramStart"/>
       <w:r>
         <w:rPr>
           <w:rFonts w:ascii="Cambria Math" w:hAnsi="Cambria Math"/>
           <w:i/>
         </w:rPr>
+        <w:t>Aₙ}</w:t>
+      </w:r>
+      <w:r>
+        <w:rPr>
+          <w:rFonts w:ascii="Cambria Math" w:hAnsi="Cambria Math"/>
+          <w:i/>
+        </w:rPr>
         <w:t xml:space="preserve"> </w:t>
       </w:r>
       <w:r>
         <w:t xml:space="preserve"> </w:t>
       </w:r>
       <w:r>
-        <w:t>— конечное множество атрибутов</w:t>
+        <w:t>—</w:t>
+      </w:r>
+      <w:proofErr w:type="gramEnd"/>
+      <w:r>
+        <w:t xml:space="preserve"> конечное множество атрибутов</w:t>
       </w:r>
       <w:r>
         <w:t xml:space="preserve">, называемое </w:t>
@@ -6576,7 +6734,55 @@
           <w:rFonts w:ascii="Cambria Math" w:hAnsi="Cambria Math"/>
           <w:i/>
         </w:rPr>
-        <w:t>r ⊆ dom(A₁) × dom(A₂) × … × dom(Aₙ)</w:t>
+        <w:t xml:space="preserve">r ⊆ </w:t>
+      </w:r>
+      <w:proofErr w:type="spellStart"/>
+      <w:r>
+        <w:rPr>
+          <w:rFonts w:ascii="Cambria Math" w:hAnsi="Cambria Math"/>
+          <w:i/>
+        </w:rPr>
+        <w:t>dom</w:t>
+      </w:r>
+      <w:proofErr w:type="spellEnd"/>
+      <w:r>
+        <w:rPr>
+          <w:rFonts w:ascii="Cambria Math" w:hAnsi="Cambria Math"/>
+          <w:i/>
+        </w:rPr>
+        <w:t xml:space="preserve">(A₁) × </w:t>
+      </w:r>
+      <w:proofErr w:type="spellStart"/>
+      <w:r>
+        <w:rPr>
+          <w:rFonts w:ascii="Cambria Math" w:hAnsi="Cambria Math"/>
+          <w:i/>
+        </w:rPr>
+        <w:t>dom</w:t>
+      </w:r>
+      <w:proofErr w:type="spellEnd"/>
+      <w:r>
+        <w:rPr>
+          <w:rFonts w:ascii="Cambria Math" w:hAnsi="Cambria Math"/>
+          <w:i/>
+        </w:rPr>
+        <w:t xml:space="preserve">(A₂) × … × </w:t>
+      </w:r>
+      <w:proofErr w:type="spellStart"/>
+      <w:r>
+        <w:rPr>
+          <w:rFonts w:ascii="Cambria Math" w:hAnsi="Cambria Math"/>
+          <w:i/>
+        </w:rPr>
+        <w:t>dom</w:t>
+      </w:r>
+      <w:proofErr w:type="spellEnd"/>
+      <w:r>
+        <w:rPr>
+          <w:rFonts w:ascii="Cambria Math" w:hAnsi="Cambria Math"/>
+          <w:i/>
+        </w:rPr>
+        <w:t>(Aₙ)</w:t>
       </w:r>
       <w:r>
         <w:rPr>
@@ -6617,15 +6823,16 @@
           <w:i/>
           <w:iCs/>
         </w:rPr>
-        <w:t>t = (v₁, v₂, …, vₙ)</w:t>
-      </w:r>
+        <w:t>t = (v₁, v₂, …, vₙ</w:t>
+      </w:r>
+      <w:proofErr w:type="gramStart"/>
       <w:r>
         <w:rPr>
           <w:rFonts w:ascii="Cambria Math" w:hAnsi="Cambria Math"/>
           <w:i/>
           <w:iCs/>
         </w:rPr>
-        <w:t xml:space="preserve"> </w:t>
+        <w:t>)</w:t>
       </w:r>
       <w:r>
         <w:rPr>
@@ -6636,15 +6843,42 @@
         <w:t xml:space="preserve"> </w:t>
       </w:r>
       <w:r>
-        <w:t>и</w:t>
-      </w:r>
-      <w:r>
         <w:rPr>
           <w:rFonts w:ascii="Cambria Math" w:hAnsi="Cambria Math"/>
           <w:i/>
           <w:iCs/>
         </w:rPr>
-        <w:t xml:space="preserve"> vᵢ ∈ dom(Aᵢ).</w:t>
+        <w:t xml:space="preserve"> </w:t>
+      </w:r>
+      <w:r>
+        <w:t>и</w:t>
+      </w:r>
+      <w:proofErr w:type="gramEnd"/>
+      <w:r>
+        <w:rPr>
+          <w:rFonts w:ascii="Cambria Math" w:hAnsi="Cambria Math"/>
+          <w:i/>
+          <w:iCs/>
+        </w:rPr>
+        <w:t xml:space="preserve"> vᵢ ∈ </w:t>
+      </w:r>
+      <w:proofErr w:type="spellStart"/>
+      <w:r>
+        <w:rPr>
+          <w:rFonts w:ascii="Cambria Math" w:hAnsi="Cambria Math"/>
+          <w:i/>
+          <w:iCs/>
+        </w:rPr>
+        <w:t>dom</w:t>
+      </w:r>
+      <w:proofErr w:type="spellEnd"/>
+      <w:r>
+        <w:rPr>
+          <w:rFonts w:ascii="Cambria Math" w:hAnsi="Cambria Math"/>
+          <w:i/>
+          <w:iCs/>
+        </w:rPr>
+        <w:t>(Aᵢ).</w:t>
       </w:r>
       <w:r>
         <w:rPr>
@@ -6680,12 +6914,21 @@
       <w:r>
         <w:t xml:space="preserve"> </w:t>
       </w:r>
+      <w:proofErr w:type="gramStart"/>
       <w:r>
         <w:rPr>
           <w:rFonts w:ascii="Cambria Math" w:hAnsi="Cambria Math"/>
           <w:i/>
         </w:rPr>
-        <w:t>R(A₁, A₂, …, Aₙ</w:t>
+        <w:t>R(</w:t>
+      </w:r>
+      <w:proofErr w:type="gramEnd"/>
+      <w:r>
+        <w:rPr>
+          <w:rFonts w:ascii="Cambria Math" w:hAnsi="Cambria Math"/>
+          <w:i/>
+        </w:rPr>
+        <w:t>A₁, A₂, …, Aₙ</w:t>
       </w:r>
       <w:r>
         <w:rPr>
@@ -6979,6 +7222,7 @@
         </w:rPr>
         <w:t xml:space="preserve"> </w:t>
       </w:r>
+      <w:proofErr w:type="gramStart"/>
       <w:r>
         <w:rPr>
           <w:rFonts w:ascii="Cambria Math" w:hAnsi="Cambria Math"/>
@@ -6996,6 +7240,7 @@
       <w:r>
         <w:t>выполнено</w:t>
       </w:r>
+      <w:proofErr w:type="gramEnd"/>
       <w:r>
         <w:t>:</w:t>
       </w:r>
@@ -7129,6 +7374,7 @@
         </w:rPr>
         <w:t>Y</w:t>
       </w:r>
+      <w:proofErr w:type="gramStart"/>
       <w:r>
         <w:rPr>
           <w:rFonts w:ascii="Cambria Math" w:hAnsi="Cambria Math"/>
@@ -7141,7 +7387,15 @@
           <w:rFonts w:ascii="Cambria Math" w:hAnsi="Cambria Math"/>
           <w:i/>
         </w:rPr>
-        <w:t xml:space="preserve">                                          </w:t>
+        <w:t xml:space="preserve">   </w:t>
+      </w:r>
+      <w:proofErr w:type="gramEnd"/>
+      <w:r>
+        <w:rPr>
+          <w:rFonts w:ascii="Cambria Math" w:hAnsi="Cambria Math"/>
+          <w:i/>
+        </w:rPr>
+        <w:t xml:space="preserve">                                       </w:t>
       </w:r>
       <w:r>
         <w:rPr>
@@ -7526,17 +7780,49 @@
           <w:i/>
           <w:iCs/>
         </w:rPr>
-        <w:t>Студенты(Идентификатор, Имя, ДатаРождения)</w:t>
-      </w:r>
-      <w:r>
-        <w:t xml:space="preserve"> зависимость </w:t>
-      </w:r>
+        <w:t xml:space="preserve">Студенты(Идентификатор, Имя, </w:t>
+      </w:r>
+      <w:proofErr w:type="spellStart"/>
       <w:r>
         <w:rPr>
           <w:i/>
           <w:iCs/>
         </w:rPr>
-        <w:t>{Идентификатор} → {Имя, ДатаРождения}</w:t>
+        <w:t>ДатаРождения</w:t>
+      </w:r>
+      <w:proofErr w:type="spellEnd"/>
+      <w:r>
+        <w:rPr>
+          <w:i/>
+          <w:iCs/>
+        </w:rPr>
+        <w:t>)</w:t>
+      </w:r>
+      <w:r>
+        <w:t xml:space="preserve"> зависимость </w:t>
+      </w:r>
+      <w:r>
+        <w:rPr>
+          <w:i/>
+          <w:iCs/>
+        </w:rPr>
+        <w:t xml:space="preserve">{Идентификатор} → {Имя, </w:t>
+      </w:r>
+      <w:proofErr w:type="spellStart"/>
+      <w:r>
+        <w:rPr>
+          <w:i/>
+          <w:iCs/>
+        </w:rPr>
+        <w:t>ДатаРождения</w:t>
+      </w:r>
+      <w:proofErr w:type="spellEnd"/>
+      <w:r>
+        <w:rPr>
+          <w:i/>
+          <w:iCs/>
+        </w:rPr>
+        <w:t>}</w:t>
       </w:r>
       <w:r>
         <w:t xml:space="preserve"> отражает правило «по идентификатору студента однозначно определяется его имя и дата рождения»</w:t>
@@ -7603,7 +7889,15 @@
         <w:t xml:space="preserve">Рефлексивность </w:t>
       </w:r>
       <w:r>
-        <w:t xml:space="preserve">(англ. Reflexivity): </w:t>
+        <w:t xml:space="preserve">(англ. </w:t>
+      </w:r>
+      <w:proofErr w:type="spellStart"/>
+      <w:r>
+        <w:t>Reflexivity</w:t>
+      </w:r>
+      <w:proofErr w:type="spellEnd"/>
+      <w:r>
+        <w:t xml:space="preserve">): </w:t>
       </w:r>
     </w:p>
     <w:p>
@@ -7648,8 +7942,13 @@
       <w:r>
         <w:t xml:space="preserve">англ. </w:t>
       </w:r>
-      <w:r>
-        <w:t xml:space="preserve">Augmentation): </w:t>
+      <w:proofErr w:type="spellStart"/>
+      <w:r>
+        <w:t>Augmentation</w:t>
+      </w:r>
+      <w:proofErr w:type="spellEnd"/>
+      <w:r>
+        <w:t xml:space="preserve">): </w:t>
       </w:r>
     </w:p>
     <w:p>
@@ -7689,7 +7988,15 @@
         <w:t xml:space="preserve">Транзитивность </w:t>
       </w:r>
       <w:r>
-        <w:t xml:space="preserve">(англ. Transitivity): </w:t>
+        <w:t xml:space="preserve">(англ. </w:t>
+      </w:r>
+      <w:proofErr w:type="spellStart"/>
+      <w:r>
+        <w:t>Transitivity</w:t>
+      </w:r>
+      <w:proofErr w:type="spellEnd"/>
+      <w:r>
+        <w:t xml:space="preserve">): </w:t>
       </w:r>
     </w:p>
     <w:p>
@@ -7740,7 +8047,15 @@
         <w:t xml:space="preserve">Композиция </w:t>
       </w:r>
       <w:r>
-        <w:t xml:space="preserve">(англ. Composition): </w:t>
+        <w:t xml:space="preserve">(англ. </w:t>
+      </w:r>
+      <w:proofErr w:type="spellStart"/>
+      <w:r>
+        <w:t>Composition</w:t>
+      </w:r>
+      <w:proofErr w:type="spellEnd"/>
+      <w:r>
+        <w:t xml:space="preserve">): </w:t>
       </w:r>
     </w:p>
     <w:p>
@@ -7768,7 +8083,15 @@
         <w:t xml:space="preserve">Декомпозиция </w:t>
       </w:r>
       <w:r>
-        <w:t xml:space="preserve">(англ. Decomposition): </w:t>
+        <w:t xml:space="preserve">(англ. </w:t>
+      </w:r>
+      <w:proofErr w:type="spellStart"/>
+      <w:r>
+        <w:t>Decomposition</w:t>
+      </w:r>
+      <w:proofErr w:type="spellEnd"/>
+      <w:r>
+        <w:t xml:space="preserve">): </w:t>
       </w:r>
     </w:p>
     <w:p>
@@ -7788,15 +8111,32 @@
           <w:numId w:val="48"/>
         </w:numPr>
       </w:pPr>
+      <w:proofErr w:type="spellStart"/>
       <w:r>
         <w:rPr>
           <w:b/>
           <w:bCs/>
         </w:rPr>
-        <w:t xml:space="preserve">Псевдотранзитивность </w:t>
-      </w:r>
-      <w:r>
-        <w:t xml:space="preserve">(англ. Pseudotransitivity): </w:t>
+        <w:t>Псевдотранзитивность</w:t>
+      </w:r>
+      <w:proofErr w:type="spellEnd"/>
+      <w:r>
+        <w:rPr>
+          <w:b/>
+          <w:bCs/>
+        </w:rPr>
+        <w:t xml:space="preserve"> </w:t>
+      </w:r>
+      <w:r>
+        <w:t xml:space="preserve">(англ. </w:t>
+      </w:r>
+      <w:proofErr w:type="spellStart"/>
+      <w:r>
+        <w:t>Pseudotransitivity</w:t>
+      </w:r>
+      <w:proofErr w:type="spellEnd"/>
+      <w:r>
+        <w:t xml:space="preserve">): </w:t>
       </w:r>
     </w:p>
     <w:p>
@@ -8014,13 +8354,21 @@
         <w:ind w:firstLine="720"/>
       </w:pPr>
       <w:r>
-        <w:t>Результат X⁺ содержит все атрибуты, функционально зависящие от X. Замыкание используется, чтобы проверить, является ли X суперклю</w:t>
+        <w:t xml:space="preserve">Результат X⁺ содержит все атрибуты, функционально зависящие от X. Замыкание используется, чтобы проверить, является ли X </w:t>
+      </w:r>
+      <w:proofErr w:type="spellStart"/>
+      <w:r>
+        <w:t>суперклю</w:t>
       </w:r>
       <w:r>
         <w:t>ч</w:t>
       </w:r>
       <w:r>
-        <w:t>ом (если X⁺ = U) либо выявить, функционально ли зависит один атрибут от другого.</w:t>
+        <w:t>ом</w:t>
+      </w:r>
+      <w:proofErr w:type="spellEnd"/>
+      <w:r>
+        <w:t xml:space="preserve"> (если X⁺ = U) либо выявить, функционально ли зависит один атрибут от другого.</w:t>
       </w:r>
     </w:p>
     <w:p>
@@ -8028,14 +8376,27 @@
         <w:pStyle w:val="af6"/>
         <w:ind w:firstLine="720"/>
       </w:pPr>
-      <w:r>
-        <w:t>Суперключи и кандидат</w:t>
+      <w:proofErr w:type="spellStart"/>
+      <w:r>
+        <w:t>Суперключи</w:t>
+      </w:r>
+      <w:proofErr w:type="spellEnd"/>
+      <w:r>
+        <w:t xml:space="preserve"> и </w:t>
+      </w:r>
+      <w:proofErr w:type="spellStart"/>
+      <w:r>
+        <w:t>кандидат</w:t>
       </w:r>
       <w:r>
         <w:t>н</w:t>
       </w:r>
       <w:r>
-        <w:t>ые ключи</w:t>
+        <w:t>ые</w:t>
+      </w:r>
+      <w:proofErr w:type="spellEnd"/>
+      <w:r>
+        <w:t xml:space="preserve"> ключи</w:t>
       </w:r>
     </w:p>
     <w:p>
@@ -8044,13 +8405,21 @@
         <w:ind w:firstLine="720"/>
       </w:pPr>
       <w:r>
-        <w:t>Множество атрибутов X называется суперклю</w:t>
+        <w:t xml:space="preserve">Множество атрибутов X называется </w:t>
+      </w:r>
+      <w:proofErr w:type="spellStart"/>
+      <w:r>
+        <w:t>суперклю</w:t>
       </w:r>
       <w:r>
         <w:t>ч</w:t>
       </w:r>
       <w:r>
-        <w:t>ом в отношении R(U), если X⁺ = U. Это означает, что значения всех атрибутов отношения определяются значениями атрибутов X</w:t>
+        <w:t>ом</w:t>
+      </w:r>
+      <w:proofErr w:type="spellEnd"/>
+      <w:r>
+        <w:t xml:space="preserve"> в отношении R(U), если X⁺ = U. Это означает, что значения всех атрибутов отношения определяются значениями атрибутов X</w:t>
       </w:r>
       <w:r>
         <w:t xml:space="preserve"> </w:t>
@@ -8068,7 +8437,15 @@
         <w:ind w:firstLine="720"/>
       </w:pPr>
       <w:r>
-        <w:t xml:space="preserve">При этом кандидатный ключ — это минимальное по включению множество атрибутов K </w:t>
+        <w:t xml:space="preserve">При этом </w:t>
+      </w:r>
+      <w:proofErr w:type="spellStart"/>
+      <w:r>
+        <w:t>кандидатный</w:t>
+      </w:r>
+      <w:proofErr w:type="spellEnd"/>
+      <w:r>
+        <w:t xml:space="preserve"> ключ — это минимальное по включению множество атрибутов K </w:t>
       </w:r>
       <w:r>
         <w:rPr>
@@ -8077,13 +8454,21 @@
         <w:t>⊆</w:t>
       </w:r>
       <w:r>
-        <w:t xml:space="preserve"> U, являющееся суперклю</w:t>
+        <w:t xml:space="preserve"> U, являющееся </w:t>
+      </w:r>
+      <w:proofErr w:type="spellStart"/>
+      <w:r>
+        <w:t>суперклю</w:t>
       </w:r>
       <w:r>
         <w:t>ч</w:t>
       </w:r>
       <w:r>
-        <w:t xml:space="preserve">ом, то есть K⁺ = U, и для любого Y </w:t>
+        <w:t>ом</w:t>
+      </w:r>
+      <w:proofErr w:type="spellEnd"/>
+      <w:r>
+        <w:t xml:space="preserve">, то есть K⁺ = U, и для любого Y </w:t>
       </w:r>
       <w:r>
         <w:rPr>
@@ -8107,7 +8492,15 @@
         <w:ind w:firstLine="720"/>
       </w:pPr>
       <w:r>
-        <w:t>Алгоритм поиска всех кандидатных ключей:</w:t>
+        <w:t xml:space="preserve">Алгоритм поиска всех </w:t>
+      </w:r>
+      <w:proofErr w:type="spellStart"/>
+      <w:r>
+        <w:t>кандидатных</w:t>
+      </w:r>
+      <w:proofErr w:type="spellEnd"/>
+      <w:r>
+        <w:t xml:space="preserve"> ключей:</w:t>
       </w:r>
     </w:p>
     <w:p>
@@ -8158,13 +8551,21 @@
         <w:t>, то</w:t>
       </w:r>
       <w:r>
-        <w:t xml:space="preserve"> X является суперклю</w:t>
+        <w:t xml:space="preserve"> X является </w:t>
+      </w:r>
+      <w:proofErr w:type="spellStart"/>
+      <w:r>
+        <w:t>суперклю</w:t>
       </w:r>
       <w:r>
         <w:t>ч</w:t>
       </w:r>
       <w:r>
-        <w:t>ом.</w:t>
+        <w:t>ом</w:t>
+      </w:r>
+      <w:proofErr w:type="spellEnd"/>
+      <w:r>
+        <w:t>.</w:t>
       </w:r>
     </w:p>
     <w:p>
@@ -8176,19 +8577,35 @@
         </w:numPr>
       </w:pPr>
       <w:r>
-        <w:t>Отсеять те суперклю</w:t>
+        <w:t xml:space="preserve">Отсеять те </w:t>
+      </w:r>
+      <w:proofErr w:type="spellStart"/>
+      <w:r>
+        <w:t>суперклю</w:t>
       </w:r>
       <w:r>
         <w:t>ч</w:t>
       </w:r>
       <w:r>
-        <w:t>и, которые не являются минимальными (то есть существуют собственные подмножества, являющиеся суперклю</w:t>
+        <w:t>и</w:t>
+      </w:r>
+      <w:proofErr w:type="spellEnd"/>
+      <w:r>
+        <w:t xml:space="preserve">, которые не являются минимальными (то есть существуют собственные подмножества, являющиеся </w:t>
+      </w:r>
+      <w:proofErr w:type="spellStart"/>
+      <w:r>
+        <w:t>суперклю</w:t>
       </w:r>
       <w:r>
         <w:t>ч</w:t>
       </w:r>
       <w:r>
-        <w:t>ами).</w:t>
+        <w:t>ами</w:t>
+      </w:r>
+      <w:proofErr w:type="spellEnd"/>
+      <w:r>
+        <w:t>).</w:t>
       </w:r>
     </w:p>
     <w:p>
@@ -8221,14 +8638,16 @@
         <w:t>»</w:t>
       </w:r>
       <w:r>
-        <w:t xml:space="preserve"> выбирается из множества кандидатных ключей для конкретного отношения и используется СУБД в качестве основного средства идентификации кортежей.</w:t>
-      </w:r>
-    </w:p>
-    <w:p>
-      <w:pPr>
-        <w:pStyle w:val="a3"/>
-        <w:ind w:firstLine="720"/>
-      </w:pPr>
+        <w:t xml:space="preserve"> выбирается из множества </w:t>
+      </w:r>
+      <w:proofErr w:type="spellStart"/>
+      <w:r>
+        <w:t>кандидатных</w:t>
+      </w:r>
+      <w:proofErr w:type="spellEnd"/>
+      <w:r>
+        <w:t xml:space="preserve"> ключей для конкретного отношения и используется СУБД в качестве основного средства идентификации кортежей.</w:t>
+      </w:r>
     </w:p>
     <w:p>
       <w:pPr>
@@ -8239,6 +8658,7 @@
         </w:rPr>
       </w:pPr>
       <w:r>
+        <w:lastRenderedPageBreak/>
         <w:tab/>
       </w:r>
       <w:r>
@@ -8342,7 +8762,15 @@
         <w:t>∈</w:t>
       </w:r>
       <w:r>
-        <w:t xml:space="preserve"> F с |Y| &gt; 1 заменить её на набор зависимостей X → A для каждого A </w:t>
+        <w:t xml:space="preserve"> F с |Y</w:t>
+      </w:r>
+      <w:proofErr w:type="gramStart"/>
+      <w:r>
+        <w:t>| &gt;</w:t>
+      </w:r>
+      <w:proofErr w:type="gramEnd"/>
+      <w:r>
+        <w:t xml:space="preserve"> 1 заменить её на набор зависимостей X → A для каждого A </w:t>
       </w:r>
       <w:r>
         <w:rPr>
@@ -8372,7 +8800,23 @@
         <w:t>∈</w:t>
       </w:r>
       <w:r>
-        <w:t xml:space="preserve"> X: вычислить (X \ {B})⁺ относительно текущего F. Если (X \ {B})⁺ содержит A, то удалить B из левой части зависимости.</w:t>
+        <w:t xml:space="preserve"> X: вычислить (X \ {B</w:t>
+      </w:r>
+      <w:proofErr w:type="gramStart"/>
+      <w:r>
+        <w:t>})⁺</w:t>
+      </w:r>
+      <w:proofErr w:type="gramEnd"/>
+      <w:r>
+        <w:t xml:space="preserve"> относительно текущего F. Если (X \ {B</w:t>
+      </w:r>
+      <w:proofErr w:type="gramStart"/>
+      <w:r>
+        <w:t>})⁺</w:t>
+      </w:r>
+      <w:proofErr w:type="gramEnd"/>
+      <w:r>
+        <w:t xml:space="preserve"> содержит A, то удалить B из левой части зависимости.</w:t>
       </w:r>
     </w:p>
     <w:p>
@@ -8410,6 +8854,12 @@
       <w:r>
         <w:t>.</w:t>
       </w:r>
+    </w:p>
+    <w:p>
+      <w:pPr>
+        <w:pStyle w:val="a3"/>
+        <w:ind w:firstLine="720"/>
+      </w:pPr>
     </w:p>
     <w:p>
       <w:pPr>
@@ -8726,7 +9176,15 @@
         <w:t xml:space="preserve"> [12]</w:t>
       </w:r>
       <w:r>
-        <w:t>. Хотя некоторая степень контролируемой избыточности может целенаправленно вводиться для повышения производительности запросов (например, в денормализованных схемах для хранилищ данных), неконтролируемая избыточность, является серьезным недостатком</w:t>
+        <w:t xml:space="preserve">. Хотя некоторая степень контролируемой избыточности может целенаправленно вводиться для повышения производительности запросов (например, в </w:t>
+      </w:r>
+      <w:proofErr w:type="spellStart"/>
+      <w:r>
+        <w:t>денормализованных</w:t>
+      </w:r>
+      <w:proofErr w:type="spellEnd"/>
+      <w:r>
+        <w:t xml:space="preserve"> схемах для хранилищ данных), неконтролируемая избыточность, является серьезным недостатком</w:t>
       </w:r>
       <w:r>
         <w:t xml:space="preserve"> </w:t>
@@ -8766,7 +9224,23 @@
         <w:t>Аномалия вставки</w:t>
       </w:r>
       <w:r>
-        <w:t xml:space="preserve"> (англ. insertion anomaly). </w:t>
+        <w:t xml:space="preserve"> (англ. </w:t>
+      </w:r>
+      <w:proofErr w:type="spellStart"/>
+      <w:r>
+        <w:t>insertion</w:t>
+      </w:r>
+      <w:proofErr w:type="spellEnd"/>
+      <w:r>
+        <w:t xml:space="preserve"> </w:t>
+      </w:r>
+      <w:proofErr w:type="spellStart"/>
+      <w:r>
+        <w:t>anomaly</w:t>
+      </w:r>
+      <w:proofErr w:type="spellEnd"/>
+      <w:r>
+        <w:t xml:space="preserve">). </w:t>
       </w:r>
       <w:r>
         <w:t>Данная аномалия возникает, когда</w:t>
@@ -8778,7 +9252,15 @@
         <w:t xml:space="preserve"> [14]</w:t>
       </w:r>
       <w:r>
-        <w:t>. Например, если таблица «Заказ_Продукт» содержит информацию о клиенте и продукте в одной записи, то невозможно добавить нового клиента, не совершив заказ, даже если у клиента нет сведений о</w:t>
+        <w:t>. Например, если таблица «</w:t>
+      </w:r>
+      <w:proofErr w:type="spellStart"/>
+      <w:r>
+        <w:t>Заказ_Продукт</w:t>
+      </w:r>
+      <w:proofErr w:type="spellEnd"/>
+      <w:r>
+        <w:t>» содержит информацию о клиенте и продукте в одной записи, то невозможно добавить нового клиента, не совершив заказ, даже если у клиента нет сведений о</w:t>
       </w:r>
       <w:r>
         <w:t xml:space="preserve"> выбранном</w:t>
@@ -8808,8 +9290,21 @@
       <w:r>
         <w:t xml:space="preserve">англ. </w:t>
       </w:r>
-      <w:r>
-        <w:t xml:space="preserve">deletion anomaly). </w:t>
+      <w:proofErr w:type="spellStart"/>
+      <w:r>
+        <w:t>deletion</w:t>
+      </w:r>
+      <w:proofErr w:type="spellEnd"/>
+      <w:r>
+        <w:t xml:space="preserve"> </w:t>
+      </w:r>
+      <w:proofErr w:type="spellStart"/>
+      <w:r>
+        <w:t>anomaly</w:t>
+      </w:r>
+      <w:proofErr w:type="spellEnd"/>
+      <w:r>
+        <w:t xml:space="preserve">). </w:t>
       </w:r>
       <w:r>
         <w:t>Данная аномалия возникает п</w:t>
@@ -8844,7 +9339,23 @@
         <w:t xml:space="preserve">Аномалия обновления </w:t>
       </w:r>
       <w:r>
-        <w:t xml:space="preserve">(англ. update anomaly). </w:t>
+        <w:t xml:space="preserve">(англ. </w:t>
+      </w:r>
+      <w:proofErr w:type="spellStart"/>
+      <w:r>
+        <w:t>update</w:t>
+      </w:r>
+      <w:proofErr w:type="spellEnd"/>
+      <w:r>
+        <w:t xml:space="preserve"> </w:t>
+      </w:r>
+      <w:proofErr w:type="spellStart"/>
+      <w:r>
+        <w:t>anomaly</w:t>
+      </w:r>
+      <w:proofErr w:type="spellEnd"/>
+      <w:r>
+        <w:t xml:space="preserve">). </w:t>
       </w:r>
       <w:r>
         <w:t>Данная аномалия возникает, когда и</w:t>
@@ -9004,8 +9515,21 @@
       <w:r>
         <w:t xml:space="preserve">англ. </w:t>
       </w:r>
-      <w:r>
-        <w:t>lossless decomposition), предполагающая разложение исходного отношения на несколько более простых отношений с сохранением возможности восстановить исходные данные через операции соединения без появления ложных или потерянных кортежей</w:t>
+      <w:proofErr w:type="spellStart"/>
+      <w:r>
+        <w:t>lossless</w:t>
+      </w:r>
+      <w:proofErr w:type="spellEnd"/>
+      <w:r>
+        <w:t xml:space="preserve"> </w:t>
+      </w:r>
+      <w:proofErr w:type="spellStart"/>
+      <w:r>
+        <w:t>decomposition</w:t>
+      </w:r>
+      <w:proofErr w:type="spellEnd"/>
+      <w:r>
+        <w:t>), предполагающая разложение исходного отношения на несколько более простых отношений с сохранением возможности восстановить исходные данные через операции соединения без появления ложных или потерянных кортежей</w:t>
       </w:r>
       <w:r>
         <w:t xml:space="preserve"> [18, 22]</w:t>
@@ -9039,7 +9563,15 @@
         <w:ind w:firstLine="680"/>
       </w:pPr>
       <w:r>
-        <w:t xml:space="preserve">Процесс нормализации начинается с анализа исходной схемы отношения R и множества функциональных зависимостей F, описывающих семантические связи между атрибутами. Декомпозиция отношения R на два или более подотношений R₁, R₂, …, Rₖ называется </w:t>
+        <w:t xml:space="preserve">Процесс нормализации начинается с анализа исходной схемы отношения R и множества функциональных зависимостей F, описывающих семантические связи между атрибутами. Декомпозиция отношения R на два или более </w:t>
+      </w:r>
+      <w:proofErr w:type="spellStart"/>
+      <w:r>
+        <w:t>подотношений</w:t>
+      </w:r>
+      <w:proofErr w:type="spellEnd"/>
+      <w:r>
+        <w:t xml:space="preserve"> R₁, R₂, …, Rₖ называется </w:t>
       </w:r>
       <w:r>
         <w:t xml:space="preserve">декомпозицией </w:t>
@@ -9168,7 +9700,15 @@
         <w:t xml:space="preserve"> </w:t>
       </w:r>
       <w:r>
-        <w:t>Если на каком-то этапе отношение не удовлетворяет критериям НФ, оно декомпозируется на более мелкие подотношения, удовлетворяющие данным критериям</w:t>
+        <w:t xml:space="preserve">Если на каком-то этапе отношение не удовлетворяет критериям НФ, оно декомпозируется на более мелкие </w:t>
+      </w:r>
+      <w:proofErr w:type="spellStart"/>
+      <w:r>
+        <w:t>подотношения</w:t>
+      </w:r>
+      <w:proofErr w:type="spellEnd"/>
+      <w:r>
+        <w:t>, удовлетворяющие данным критериям</w:t>
       </w:r>
       <w:r>
         <w:t xml:space="preserve"> [18, 22]</w:t>
@@ -9310,7 +9850,15 @@
         </w:numPr>
       </w:pPr>
       <w:r>
-        <w:t>Сначала необходимо определить все возможные кандидатные ключи отношения R.</w:t>
+        <w:t xml:space="preserve">Сначала необходимо определить все возможные </w:t>
+      </w:r>
+      <w:proofErr w:type="spellStart"/>
+      <w:r>
+        <w:t>кандидатные</w:t>
+      </w:r>
+      <w:proofErr w:type="spellEnd"/>
+      <w:r>
+        <w:t xml:space="preserve"> ключи отношения R.</w:t>
       </w:r>
     </w:p>
     <w:p>
@@ -9331,7 +9879,15 @@
         <w:t>⊂</w:t>
       </w:r>
       <w:r>
-        <w:t xml:space="preserve"> K, где K — кандидатный ключ), и A — неключевой атрибут, то отношение не удовлетворяет второй нормальной форме.</w:t>
+        <w:t xml:space="preserve"> K, где K — </w:t>
+      </w:r>
+      <w:proofErr w:type="spellStart"/>
+      <w:r>
+        <w:t>кандидатный</w:t>
+      </w:r>
+      <w:proofErr w:type="spellEnd"/>
+      <w:r>
+        <w:t xml:space="preserve"> ключ), и A — неключевой атрибут, то отношение не удовлетворяет второй нормальной форме.</w:t>
       </w:r>
     </w:p>
     <w:p>
@@ -9340,7 +9896,15 @@
         <w:ind w:firstLine="720"/>
       </w:pPr>
       <w:r>
-        <w:t>Для устранения частичной зависимости выполняют декомпозицию: исходное отношение разбивается таким образом, чтобы в одном подотношении оставался составной ключ вместе с атрибутами, полность</w:t>
+        <w:t xml:space="preserve">Для устранения частичной зависимости выполняют декомпозицию: исходное отношение разбивается таким образом, чтобы в одном </w:t>
+      </w:r>
+      <w:proofErr w:type="spellStart"/>
+      <w:r>
+        <w:t>подотношении</w:t>
+      </w:r>
+      <w:proofErr w:type="spellEnd"/>
+      <w:r>
+        <w:t xml:space="preserve"> оставался составной ключ вместе с атрибутами, полность</w:t>
       </w:r>
       <w:r>
         <w:t>ю</w:t>
@@ -9373,7 +9937,15 @@
         <w:ind w:firstLine="720"/>
       </w:pPr>
       <w:r>
-        <w:t>Третья нормальная форма расширяет требования 2НФ, исключая транзитивные зависимости. Отношение R, находящееся во второй нормальной форме, приведено в третью нормальную форму, если каждый неключевой атрибут функционально зависит только от каждого кандидатного ключа напрямую, а не опосредованно через другой неключевой атрибут</w:t>
+        <w:t xml:space="preserve">Третья нормальная форма расширяет требования 2НФ, исключая транзитивные зависимости. Отношение R, находящееся во второй нормальной форме, приведено в третью нормальную форму, если каждый неключевой атрибут функционально зависит только от каждого </w:t>
+      </w:r>
+      <w:proofErr w:type="spellStart"/>
+      <w:r>
+        <w:t>кандидатного</w:t>
+      </w:r>
+      <w:proofErr w:type="spellEnd"/>
+      <w:r>
+        <w:t xml:space="preserve"> ключа напрямую, а не опосредованно через другой неключевой атрибут</w:t>
       </w:r>
       <w:r>
         <w:t xml:space="preserve"> </w:t>
@@ -9430,7 +10002,15 @@
         <w:t>ей</w:t>
       </w:r>
       <w:r>
-        <w:t xml:space="preserve"> вида K → B и B → C, где K — кандидатный ключ, B — некоторый неключевой атрибут, а C — другой неключевой атрибут.</w:t>
+        <w:t xml:space="preserve"> вида K → B и B → C, где K — </w:t>
+      </w:r>
+      <w:proofErr w:type="spellStart"/>
+      <w:r>
+        <w:t>кандидатный</w:t>
+      </w:r>
+      <w:proofErr w:type="spellEnd"/>
+      <w:r>
+        <w:t xml:space="preserve"> ключ, B — некоторый неключевой атрибут, а C — другой неключевой атрибут.</w:t>
       </w:r>
     </w:p>
     <w:p>
@@ -9439,7 +10019,15 @@
         <w:ind w:firstLine="720"/>
       </w:pPr>
       <w:r>
-        <w:t>Для устранения транзитивных зависимостей также применяют декомпозицию без потерь: атрибуты, зависящие транзитивно, переносятся в отдельные подотношения вместе с промежуточными атрибутами, так чтобы сохранить прямые зависимости от ключей.</w:t>
+        <w:t xml:space="preserve">Для устранения транзитивных зависимостей также применяют декомпозицию без потерь: атрибуты, зависящие транзитивно, переносятся в отдельные </w:t>
+      </w:r>
+      <w:proofErr w:type="spellStart"/>
+      <w:r>
+        <w:t>подотношения</w:t>
+      </w:r>
+      <w:proofErr w:type="spellEnd"/>
+      <w:r>
+        <w:t xml:space="preserve"> вместе с промежуточными атрибутами, так чтобы сохранить прямые зависимости от ключей.</w:t>
       </w:r>
     </w:p>
     <w:p>
@@ -9470,13 +10058,29 @@
         <w:ind w:firstLine="720"/>
       </w:pPr>
       <w:r>
-        <w:t>Нормальная форма Бойса–Кодда является более строгой версией 3НФ. Отношение R удовлетворяет BCNF, если для любой функциональной зависимости X → Y, действующей в отношении, множество X является суперклю</w:t>
+        <w:t xml:space="preserve">Нормальная форма Бойса–Кодда является более строгой версией 3НФ. Отношение R удовлетворяет BCNF, если для любой функциональной зависимости X → Y, действующей в отношении, множество X является </w:t>
+      </w:r>
+      <w:proofErr w:type="spellStart"/>
+      <w:r>
+        <w:t>суперклю</w:t>
       </w:r>
       <w:r>
         <w:t>ч</w:t>
       </w:r>
       <w:r>
-        <w:t>ом (то есть X содержит некоторый кандидатный ключ целиком)</w:t>
+        <w:t>ом</w:t>
+      </w:r>
+      <w:proofErr w:type="spellEnd"/>
+      <w:r>
+        <w:t xml:space="preserve"> (то есть X содержит некоторый </w:t>
+      </w:r>
+      <w:proofErr w:type="spellStart"/>
+      <w:r>
+        <w:t>кандидатный</w:t>
+      </w:r>
+      <w:proofErr w:type="spellEnd"/>
+      <w:r>
+        <w:t xml:space="preserve"> ключ целиком)</w:t>
       </w:r>
       <w:r>
         <w:t xml:space="preserve"> </w:t>
@@ -9512,7 +10116,15 @@
         <w:t>⊇</w:t>
       </w:r>
       <w:r>
-        <w:t xml:space="preserve"> K, где K — кандидатный ключ отношения R.</w:t>
+        <w:t xml:space="preserve"> K, где K — </w:t>
+      </w:r>
+      <w:proofErr w:type="spellStart"/>
+      <w:r>
+        <w:t>кандидатный</w:t>
+      </w:r>
+      <w:proofErr w:type="spellEnd"/>
+      <w:r>
+        <w:t xml:space="preserve"> ключ отношения R.</w:t>
       </w:r>
     </w:p>
     <w:p>
@@ -9521,13 +10133,29 @@
         <w:ind w:firstLine="720"/>
       </w:pPr>
       <w:r>
-        <w:t>Таким образом, каждая зависимость информации должна исходить от надёжно идентифицирующего набора атрибутов. Если же найдена зависимость, где левый набор X не является суперклю</w:t>
+        <w:t xml:space="preserve">Таким образом, каждая зависимость информации должна исходить от надёжно идентифицирующего набора атрибутов. Если же найдена зависимость, где левый набор X не является </w:t>
+      </w:r>
+      <w:proofErr w:type="spellStart"/>
+      <w:r>
+        <w:t>суперклю</w:t>
       </w:r>
       <w:r>
         <w:t>ч</w:t>
       </w:r>
       <w:r>
-        <w:t>ом, значит, отношение не в BCNF. Устранение нарушения BCNF выполняется декомпозицией: исходную схему разбивают на подотношения, в которых все зависимости будут исходить от ключа.</w:t>
+        <w:t>ом</w:t>
+      </w:r>
+      <w:proofErr w:type="spellEnd"/>
+      <w:r>
+        <w:t xml:space="preserve">, значит, отношение не в BCNF. Устранение нарушения BCNF выполняется декомпозицией: исходную схему разбивают на </w:t>
+      </w:r>
+      <w:proofErr w:type="spellStart"/>
+      <w:r>
+        <w:t>подотношения</w:t>
+      </w:r>
+      <w:proofErr w:type="spellEnd"/>
+      <w:r>
+        <w:t>, в которых все зависимости будут исходить от ключа.</w:t>
       </w:r>
     </w:p>
     <w:p>
@@ -9638,13 +10266,21 @@
         <w:t>↠</w:t>
       </w:r>
       <w:r>
-        <w:t xml:space="preserve"> Y левый набор X должен быть суперклю</w:t>
+        <w:t xml:space="preserve"> Y левый набор X должен быть </w:t>
+      </w:r>
+      <w:proofErr w:type="spellStart"/>
+      <w:r>
+        <w:t>суперклю</w:t>
       </w:r>
       <w:r>
         <w:t>ч</w:t>
       </w:r>
       <w:r>
-        <w:t>ом.</w:t>
+        <w:t>ом</w:t>
+      </w:r>
+      <w:proofErr w:type="spellEnd"/>
+      <w:r>
+        <w:t>.</w:t>
       </w:r>
     </w:p>
     <w:p>
@@ -9660,7 +10296,15 @@
         <w:t xml:space="preserve"> многозначным зависимостям</w:t>
       </w:r>
       <w:r>
-        <w:t>: отношение делится на такие подотношения, чтобы каждый независимый набор атрибутов мог существовать отдельно, без создания повторяющихся комбинаций.</w:t>
+        <w:t xml:space="preserve">: отношение делится на такие </w:t>
+      </w:r>
+      <w:proofErr w:type="spellStart"/>
+      <w:r>
+        <w:t>подотношения</w:t>
+      </w:r>
+      <w:proofErr w:type="spellEnd"/>
+      <w:r>
+        <w:t>, чтобы каждый независимый набор атрибутов мог существовать отдельно, без создания повторяющихся комбинаций.</w:t>
       </w:r>
     </w:p>
     <w:p>
@@ -9850,7 +10494,23 @@
         <w:t xml:space="preserve"> </w:t>
       </w:r>
       <w:r>
-        <w:t>Micro, RDBNorma, JMathNorm и подход на основе генетических алгоритмов. Каждый из методов реализует автоматизированное обнаружение функциональных зависимостей и разложение схемы отношений на нормальные формы, но отличается выбором алгоритмических приёмов, структурой представления данных и степенью взаимодействия с пользователем.</w:t>
+        <w:t xml:space="preserve">Micro, </w:t>
+      </w:r>
+      <w:proofErr w:type="spellStart"/>
+      <w:r>
+        <w:t>RDBNorma</w:t>
+      </w:r>
+      <w:proofErr w:type="spellEnd"/>
+      <w:r>
+        <w:t xml:space="preserve">, </w:t>
+      </w:r>
+      <w:proofErr w:type="spellStart"/>
+      <w:r>
+        <w:t>JMathNorm</w:t>
+      </w:r>
+      <w:proofErr w:type="spellEnd"/>
+      <w:r>
+        <w:t xml:space="preserve"> и подход на основе генетических алгоритмов. Каждый из методов реализует автоматизированное обнаружение функциональных зависимостей и разложение схемы отношений на нормальные формы, но отличается выбором алгоритмических приёмов, структурой представления данных и степенью взаимодействия с пользователем.</w:t>
       </w:r>
     </w:p>
     <w:p>
@@ -9954,6 +10614,7 @@
         </w:numPr>
       </w:pPr>
       <w:bookmarkStart w:id="14" w:name="_Toc199848955"/>
+      <w:proofErr w:type="spellStart"/>
       <w:r>
         <w:rPr>
           <w:lang w:val="en-US"/>
@@ -9962,20 +10623,42 @@
         <w:t>RDBNorma</w:t>
       </w:r>
       <w:bookmarkEnd w:id="14"/>
+      <w:proofErr w:type="spellEnd"/>
     </w:p>
     <w:p>
       <w:pPr>
         <w:pStyle w:val="a3"/>
         <w:ind w:firstLine="680"/>
       </w:pPr>
-      <w:r>
-        <w:t>RDBNorma — полуа</w:t>
+      <w:proofErr w:type="spellStart"/>
+      <w:r>
+        <w:t>RDBNorma</w:t>
+      </w:r>
+      <w:proofErr w:type="spellEnd"/>
+      <w:r>
+        <w:t xml:space="preserve"> — </w:t>
+      </w:r>
+      <w:proofErr w:type="spellStart"/>
+      <w:r>
+        <w:t>полуа</w:t>
       </w:r>
       <w:r>
         <w:t>в</w:t>
       </w:r>
       <w:r>
-        <w:t>томатизированный инструмент, направленный на оптимизацию памяти и времени при нормализации на уровне схемы. В основе RDBNorma лежит представление схемы отношения и набора функциональных зависимостей в едином односвязном списке, что позволяет значительно уменьшить затраты оперативной памяти по сравнению с Micro</w:t>
+        <w:t>томатизированный</w:t>
+      </w:r>
+      <w:proofErr w:type="spellEnd"/>
+      <w:r>
+        <w:t xml:space="preserve"> инструмент, направленный на оптимизацию памяти и времени при нормализации на уровне схемы. В основе </w:t>
+      </w:r>
+      <w:proofErr w:type="spellStart"/>
+      <w:r>
+        <w:t>RDBNorma</w:t>
+      </w:r>
+      <w:proofErr w:type="spellEnd"/>
+      <w:r>
+        <w:t xml:space="preserve"> лежит представление схемы отношения и набора функциональных зависимостей в едином односвязном списке, что позволяет значительно уменьшить затраты оперативной памяти по сравнению с Micro</w:t>
       </w:r>
       <w:r>
         <w:t xml:space="preserve"> </w:t>
@@ -10002,7 +10685,15 @@
         <w:ind w:firstLine="680"/>
       </w:pPr>
       <w:r>
-        <w:t>Алгоритмы RDBNorma реализовывают преобразование отношения в 2НФ и 3НФ без потерь информации посредством итеративного анализа списка зависимостей. Сначала система разбивает каждую зависимость на отдельные пары «лево → право», затем удаляет избыточные атрибуты из левой части, вычисляя замыкание для каждой потенциальной зависимости. Если атрибут в левой части оказывается лишним, он удаляется. После минимизации набора зависимостей производится проверка на полноту и декомпозиция, которая реализует разложение с сохранением свойств безошибочной соединимости и сохранения зависимостей</w:t>
+        <w:t xml:space="preserve">Алгоритмы </w:t>
+      </w:r>
+      <w:proofErr w:type="spellStart"/>
+      <w:r>
+        <w:t>RDBNorma</w:t>
+      </w:r>
+      <w:proofErr w:type="spellEnd"/>
+      <w:r>
+        <w:t xml:space="preserve"> реализовывают преобразование отношения в 2НФ и 3НФ без потерь информации посредством итеративного анализа списка зависимостей. Сначала система разбивает каждую зависимость на отдельные пары «лево → право», затем удаляет избыточные атрибуты из левой части, вычисляя замыкание для каждой потенциальной зависимости. Если атрибут в левой части оказывается лишним, он удаляется. После минимизации набора зависимостей производится проверка на полноту и декомпозиция, которая реализует разложение с сохранением свойств безошибочной соединимости и сохранения зависимостей</w:t>
       </w:r>
       <w:r>
         <w:t xml:space="preserve"> </w:t>
@@ -10026,7 +10717,23 @@
         <w:ind w:firstLine="680"/>
       </w:pPr>
       <w:r>
-        <w:t>При сравнении RDBNorma с Micro отмечено, что RDBNorma работает в 2,89 раза быстрее и требует примерно вдвое меньше памяти для представления одной и той же схемы и набора зависимостей. Это достигается за счёт односвязного списка, который хранит атрибуты и зависимости в компактном формате, вместо матрицы зависимостей или деревьев [</w:t>
+        <w:t xml:space="preserve">При сравнении </w:t>
+      </w:r>
+      <w:proofErr w:type="spellStart"/>
+      <w:r>
+        <w:t>RDBNorma</w:t>
+      </w:r>
+      <w:proofErr w:type="spellEnd"/>
+      <w:r>
+        <w:t xml:space="preserve"> с Micro отмечено, что </w:t>
+      </w:r>
+      <w:proofErr w:type="spellStart"/>
+      <w:r>
+        <w:t>RDBNorma</w:t>
+      </w:r>
+      <w:proofErr w:type="spellEnd"/>
+      <w:r>
+        <w:t xml:space="preserve"> работает в 2,89 раза быстрее и требует примерно вдвое меньше памяти для представления одной и той же схемы и набора зависимостей. Это достигается за счёт односвязного списка, который хранит атрибуты и зависимости в компактном формате, вместо матрицы зависимостей или деревьев [</w:t>
       </w:r>
       <w:r>
         <w:t>32, 33</w:t>
@@ -10074,6 +10781,7 @@
         </w:numPr>
       </w:pPr>
       <w:bookmarkStart w:id="15" w:name="_Toc199848956"/>
+      <w:proofErr w:type="spellStart"/>
       <w:r>
         <w:rPr>
           <w:lang w:val="en-US"/>
@@ -10082,14 +10790,28 @@
         <w:t>JMathNorm</w:t>
       </w:r>
       <w:bookmarkEnd w:id="15"/>
+      <w:proofErr w:type="spellEnd"/>
     </w:p>
     <w:p>
       <w:pPr>
         <w:pStyle w:val="a3"/>
         <w:ind w:firstLine="680"/>
       </w:pPr>
-      <w:r>
-        <w:t>JMathNorm — интерактивный инструмент, разработанный для применения возможностей Mathematica при нормализации реляционных схем</w:t>
+      <w:proofErr w:type="spellStart"/>
+      <w:r>
+        <w:t>JMathNorm</w:t>
+      </w:r>
+      <w:proofErr w:type="spellEnd"/>
+      <w:r>
+        <w:t xml:space="preserve"> — интерактивный инструмент, разработанный для применения возможностей </w:t>
+      </w:r>
+      <w:proofErr w:type="spellStart"/>
+      <w:r>
+        <w:t>Mathematica</w:t>
+      </w:r>
+      <w:proofErr w:type="spellEnd"/>
+      <w:r>
+        <w:t xml:space="preserve"> при нормализации реляционных схем</w:t>
       </w:r>
       <w:r>
         <w:t xml:space="preserve"> </w:t>
@@ -10101,7 +10823,23 @@
         <w:t>34</w:t>
       </w:r>
       <w:r>
-        <w:t>]. Основная идея JMathNorm заключается в использовании ядерного языка Mathematica для выполнения фундаментальных операций над множествами, таких как вычисление замыкания множества атрибутов, получение минимального покрытия зависимостей, а также проверка атрибута на принадлежность к кандидату в ключи.</w:t>
+        <w:t xml:space="preserve">]. Основная идея </w:t>
+      </w:r>
+      <w:proofErr w:type="spellStart"/>
+      <w:r>
+        <w:t>JMathNorm</w:t>
+      </w:r>
+      <w:proofErr w:type="spellEnd"/>
+      <w:r>
+        <w:t xml:space="preserve"> заключается в использовании ядерного языка </w:t>
+      </w:r>
+      <w:proofErr w:type="spellStart"/>
+      <w:r>
+        <w:t>Mathematica</w:t>
+      </w:r>
+      <w:proofErr w:type="spellEnd"/>
+      <w:r>
+        <w:t xml:space="preserve"> для выполнения фундаментальных операций над множествами, таких как вычисление замыкания множества атрибутов, получение минимального покрытия зависимостей, а также проверка атрибута на принадлежность к кандидату в ключи.</w:t>
       </w:r>
     </w:p>
     <w:p>
@@ -10110,19 +10848,51 @@
         <w:ind w:firstLine="680"/>
       </w:pPr>
       <w:r>
-        <w:t xml:space="preserve">В JMathNorm реализованы модули для приведения схемы в 2НФ, 3НФ и </w:t>
+        <w:t xml:space="preserve">В </w:t>
+      </w:r>
+      <w:proofErr w:type="spellStart"/>
+      <w:r>
+        <w:t>JMathNorm</w:t>
+      </w:r>
+      <w:proofErr w:type="spellEnd"/>
+      <w:r>
+        <w:t xml:space="preserve"> реализованы модули для приведения схемы в 2НФ, 3НФ и </w:t>
       </w:r>
       <w:r>
         <w:t>НФБК</w:t>
       </w:r>
       <w:r>
-        <w:t>. Пользователю достаточно задать список атрибутов и функциональных зависимостей через GUI, после чего система автоматически берёт зависимости, преобразует их в минимальное покрытие и выполняет разложение без потерь. Благодаря тому, что Mathematica оптимизирована для работы с булевой алгеброй и операциями на множествах, вычислительные этапы выполняются эффективно, а результаты отображаются в удобочитаемом виде, включая графики, таблицы и формулы [</w:t>
+        <w:t xml:space="preserve">. Пользователю достаточно задать список атрибутов и функциональных зависимостей через GUI, после чего система автоматически берёт зависимости, преобразует их в минимальное покрытие и выполняет разложение без потерь. Благодаря тому, что </w:t>
+      </w:r>
+      <w:proofErr w:type="spellStart"/>
+      <w:r>
+        <w:t>Mathematica</w:t>
+      </w:r>
+      <w:proofErr w:type="spellEnd"/>
+      <w:r>
+        <w:t xml:space="preserve"> оптимизирована для работы с булевой алгеброй и операциями на множествах, вычислительные этапы выполняются эффективно, а результаты отображаются в удобочитаемом виде, включая графики, таблицы и формулы [</w:t>
       </w:r>
       <w:r>
         <w:t>34</w:t>
       </w:r>
       <w:r>
-        <w:t>]. При этом JMathNorm поддерживает расширение функциональности за счёт дополнительных модулей Mathematica, что упрощает добавление новых нормальных форм или специализированных проверок схем [</w:t>
+        <w:t xml:space="preserve">]. При этом </w:t>
+      </w:r>
+      <w:proofErr w:type="spellStart"/>
+      <w:r>
+        <w:t>JMathNorm</w:t>
+      </w:r>
+      <w:proofErr w:type="spellEnd"/>
+      <w:r>
+        <w:t xml:space="preserve"> поддерживает расширение функциональности за счёт дополнительных модулей </w:t>
+      </w:r>
+      <w:proofErr w:type="spellStart"/>
+      <w:r>
+        <w:t>Mathematica</w:t>
+      </w:r>
+      <w:proofErr w:type="spellEnd"/>
+      <w:r>
+        <w:t>, что упрощает добавление новых нормальных форм или специализированных проверок схем [</w:t>
       </w:r>
       <w:r>
         <w:t>34</w:t>
@@ -10248,7 +11018,15 @@
         <w:t>35</w:t>
       </w:r>
       <w:r>
-        <w:t>]. Каждый геном в популяции кодирует возможную схему, включая разбиение исходного набора атрибутов на подотношения и варианты функциональных зависимостей.</w:t>
+        <w:t xml:space="preserve">]. Каждый геном в популяции кодирует возможную схему, включая разбиение исходного набора атрибутов на </w:t>
+      </w:r>
+      <w:proofErr w:type="spellStart"/>
+      <w:r>
+        <w:t>подотношения</w:t>
+      </w:r>
+      <w:proofErr w:type="spellEnd"/>
+      <w:r>
+        <w:t xml:space="preserve"> и варианты функциональных зависимостей.</w:t>
       </w:r>
     </w:p>
     <w:p>
@@ -10269,12 +11047,24 @@
         <w:t>потерь</w:t>
       </w:r>
       <w:r>
-        <w:t xml:space="preserve"> выступает комбинированный критерий, включающий степень сохранения информационной целостности (lossless join, dependency preservation) и минимизацию избыточности</w:t>
+        <w:t xml:space="preserve"> выступает комбинированный критерий, включающий степень сохранения информационной целостности (</w:t>
+      </w:r>
+      <w:r>
+        <w:t>декомпозиция без потерь</w:t>
       </w:r>
       <w:r>
         <w:t xml:space="preserve">, </w:t>
       </w:r>
       <w:r>
+        <w:t>сохранение зависимостей</w:t>
+      </w:r>
+      <w:r>
+        <w:t>) и минимизацию избыточности</w:t>
+      </w:r>
+      <w:r>
+        <w:t xml:space="preserve">, </w:t>
+      </w:r>
+      <w:r>
         <w:t>измеряемую как количество повторяющихся значений атрибутов в отношении к полной схеме</w:t>
       </w:r>
       <w:r>
@@ -10331,12 +11121,6 @@
       <w:r>
         <w:t>их нельзя формализовать на практике в принципе.</w:t>
       </w:r>
-    </w:p>
-    <w:p>
-      <w:pPr>
-        <w:pStyle w:val="a3"/>
-        <w:ind w:firstLine="680"/>
-      </w:pPr>
     </w:p>
     <w:p>
       <w:pPr>
@@ -10412,7 +11196,23 @@
         <w:t xml:space="preserve"> критерии </w:t>
       </w:r>
       <w:r>
-        <w:t>для сравнения методов автоматической нормализации (Micro, RDBNorma, JMathNorm, Генетический алгоритм):</w:t>
+        <w:t xml:space="preserve">для сравнения методов автоматической нормализации (Micro, </w:t>
+      </w:r>
+      <w:proofErr w:type="spellStart"/>
+      <w:r>
+        <w:t>RDBNorma</w:t>
+      </w:r>
+      <w:proofErr w:type="spellEnd"/>
+      <w:r>
+        <w:t xml:space="preserve">, </w:t>
+      </w:r>
+      <w:proofErr w:type="spellStart"/>
+      <w:r>
+        <w:t>JMathNorm</w:t>
+      </w:r>
+      <w:proofErr w:type="spellEnd"/>
+      <w:r>
+        <w:t>, Генетический алгоритм):</w:t>
       </w:r>
     </w:p>
     <w:p>
@@ -10695,9 +11495,11 @@
             <w:pPr>
               <w:pStyle w:val="a3"/>
             </w:pPr>
+            <w:proofErr w:type="spellStart"/>
             <w:r>
               <w:t>RDBNorma</w:t>
             </w:r>
+            <w:proofErr w:type="spellEnd"/>
           </w:p>
         </w:tc>
         <w:tc>
@@ -10749,9 +11551,11 @@
             <w:pPr>
               <w:pStyle w:val="a3"/>
             </w:pPr>
+            <w:proofErr w:type="spellStart"/>
             <w:r>
               <w:t>JMathNorm</w:t>
             </w:r>
+            <w:proofErr w:type="spellEnd"/>
           </w:p>
         </w:tc>
         <w:tc>
@@ -11071,7 +11875,10 @@
         <w:ind w:firstLine="680"/>
       </w:pPr>
       <w:r>
-        <w:t>Разработанный метод автоматической нормализации состоит из трех ключевых этапов</w:t>
+        <w:t>Спроектированный</w:t>
+      </w:r>
+      <w:r>
+        <w:t xml:space="preserve"> метод автоматической нормализации состоит из трех ключевых этапов</w:t>
       </w:r>
       <w:r>
         <w:t>:</w:t>
@@ -11092,7 +11899,18 @@
         <w:t>находя</w:t>
       </w:r>
       <w:r>
-        <w:t xml:space="preserve"> кандидатные ключи, минимальное покрытие, текущий уровень нормализации и нарушения нормализации для следующего уровня.</w:t>
+        <w:t>тся</w:t>
+      </w:r>
+      <w:r>
+        <w:t xml:space="preserve"> </w:t>
+      </w:r>
+      <w:proofErr w:type="spellStart"/>
+      <w:r>
+        <w:t>кандидатные</w:t>
+      </w:r>
+      <w:proofErr w:type="spellEnd"/>
+      <w:r>
+        <w:t xml:space="preserve"> ключи, минимальное покрытие, текущий уровень нормализации и нарушения нормализации для следующего уровня.</w:t>
       </w:r>
     </w:p>
     <w:p>
@@ -11216,7 +12034,7 @@
     <w:p>
       <w:pPr>
         <w:pStyle w:val="a3"/>
-        <w:jc w:val="left"/>
+        <w:jc w:val="center"/>
         <w:rPr>
           <w:noProof/>
         </w:rPr>
@@ -11568,7 +12386,7 @@
       <w:bookmarkStart w:id="22" w:name="_Toc199848964"/>
       <w:r>
         <w:lastRenderedPageBreak/>
-        <w:t>Алгоритмы тестирования метода</w:t>
+        <w:t>Алгоритм тестирования метода</w:t>
       </w:r>
       <w:bookmarkEnd w:id="22"/>
     </w:p>
@@ -11587,7 +12405,7 @@
         <w:t>3</w:t>
       </w:r>
       <w:r>
-        <w:t xml:space="preserve"> изображена схема алгоритма </w:t>
+        <w:t xml:space="preserve"> изображен алгоритм </w:t>
       </w:r>
       <w:r>
         <w:t xml:space="preserve">функционального </w:t>
@@ -11600,6 +12418,7 @@
       <w:pPr>
         <w:pStyle w:val="a3"/>
         <w:ind w:firstLine="684"/>
+        <w:jc w:val="center"/>
         <w:rPr>
           <w:sz w:val="24"/>
           <w:szCs w:val="24"/>
@@ -11922,7 +12741,15 @@
               <w:pStyle w:val="a3"/>
             </w:pPr>
             <w:r>
-              <w:t>НФ отношения определена как 3НФ, в нормализованных отношениях устранены ФЗ, где детерминант не является суперключом.</w:t>
+              <w:t xml:space="preserve">НФ отношения определена как 3НФ, в нормализованных отношениях устранены ФЗ, где детерминант не является </w:t>
+            </w:r>
+            <w:proofErr w:type="spellStart"/>
+            <w:r>
+              <w:t>суперключом</w:t>
+            </w:r>
+            <w:proofErr w:type="spellEnd"/>
+            <w:r>
+              <w:t>.</w:t>
             </w:r>
           </w:p>
         </w:tc>
@@ -12138,7 +12965,15 @@
               <w:t>В отношении о</w:t>
             </w:r>
             <w:r>
-              <w:t>дин простой кандидатный ключ</w:t>
+              <w:t xml:space="preserve">дин простой </w:t>
+            </w:r>
+            <w:proofErr w:type="spellStart"/>
+            <w:r>
+              <w:t>кандидатный</w:t>
+            </w:r>
+            <w:proofErr w:type="spellEnd"/>
+            <w:r>
+              <w:t xml:space="preserve"> ключ</w:t>
             </w:r>
           </w:p>
         </w:tc>
@@ -12150,8 +12985,13 @@
             <w:pPr>
               <w:pStyle w:val="a3"/>
             </w:pPr>
-            <w:r>
-              <w:t>Кандидатный ключ находится корректно</w:t>
+            <w:proofErr w:type="spellStart"/>
+            <w:r>
+              <w:t>Кандидатный</w:t>
+            </w:r>
+            <w:proofErr w:type="spellEnd"/>
+            <w:r>
+              <w:t xml:space="preserve"> ключ находится корректно</w:t>
             </w:r>
           </w:p>
         </w:tc>
@@ -12169,7 +13009,15 @@
               <w:t>В отношении о</w:t>
             </w:r>
             <w:r>
-              <w:t>дин составной кандидатный ключ</w:t>
+              <w:t xml:space="preserve">дин составной </w:t>
+            </w:r>
+            <w:proofErr w:type="spellStart"/>
+            <w:r>
+              <w:t>кандидатный</w:t>
+            </w:r>
+            <w:proofErr w:type="spellEnd"/>
+            <w:r>
+              <w:t xml:space="preserve"> ключ</w:t>
             </w:r>
           </w:p>
         </w:tc>
@@ -12181,8 +13029,13 @@
             <w:pPr>
               <w:pStyle w:val="a3"/>
             </w:pPr>
-            <w:r>
-              <w:t>Кандидатный ключ находится корректно</w:t>
+            <w:proofErr w:type="spellStart"/>
+            <w:r>
+              <w:t>Кандидатный</w:t>
+            </w:r>
+            <w:proofErr w:type="spellEnd"/>
+            <w:r>
+              <w:t xml:space="preserve"> ключ находится корректно</w:t>
             </w:r>
           </w:p>
         </w:tc>
@@ -12197,7 +13050,15 @@
               <w:pStyle w:val="a3"/>
             </w:pPr>
             <w:r>
-              <w:t>Несколько пересекающихся кандидатных ключей</w:t>
+              <w:t xml:space="preserve">Несколько пересекающихся </w:t>
+            </w:r>
+            <w:proofErr w:type="spellStart"/>
+            <w:r>
+              <w:t>кандидатных</w:t>
+            </w:r>
+            <w:proofErr w:type="spellEnd"/>
+            <w:r>
+              <w:t xml:space="preserve"> ключей</w:t>
             </w:r>
           </w:p>
         </w:tc>
@@ -12209,8 +13070,13 @@
             <w:pPr>
               <w:pStyle w:val="a3"/>
             </w:pPr>
-            <w:r>
-              <w:t>Кандидатные ключи находятся корректно</w:t>
+            <w:proofErr w:type="spellStart"/>
+            <w:r>
+              <w:t>Кандидатные</w:t>
+            </w:r>
+            <w:proofErr w:type="spellEnd"/>
+            <w:r>
+              <w:t xml:space="preserve"> ключи находятся корректно</w:t>
             </w:r>
           </w:p>
         </w:tc>
@@ -12231,7 +13097,15 @@
               <w:t>не</w:t>
             </w:r>
             <w:r>
-              <w:t>пересекающихся кандидатных ключей</w:t>
+              <w:t xml:space="preserve">пересекающихся </w:t>
+            </w:r>
+            <w:proofErr w:type="spellStart"/>
+            <w:r>
+              <w:t>кандидатных</w:t>
+            </w:r>
+            <w:proofErr w:type="spellEnd"/>
+            <w:r>
+              <w:t xml:space="preserve"> ключей</w:t>
             </w:r>
           </w:p>
         </w:tc>
@@ -12243,8 +13117,13 @@
             <w:pPr>
               <w:pStyle w:val="a3"/>
             </w:pPr>
-            <w:r>
-              <w:t>Кандидатные ключи находятся корректно</w:t>
+            <w:proofErr w:type="spellStart"/>
+            <w:r>
+              <w:t>Кандидатные</w:t>
+            </w:r>
+            <w:proofErr w:type="spellEnd"/>
+            <w:r>
+              <w:t xml:space="preserve"> ключи находятся корректно</w:t>
             </w:r>
           </w:p>
         </w:tc>
@@ -13538,16 +14417,26 @@
         <w:ind w:firstLine="680"/>
       </w:pPr>
       <w:r>
-        <w:t>Ниже приведены результаты тестирования разработанной реализации метода автоматической нормализации, объединенные по группам классов эквив</w:t>
-      </w:r>
+        <w:t xml:space="preserve">Ниже приведены результаты тестирования разработанной реализации метода автоматической нормализации, объединенные по группам классов </w:t>
+      </w:r>
+      <w:proofErr w:type="spellStart"/>
+      <w:r>
+        <w:t>эквив</w:t>
+      </w:r>
+      <w:proofErr w:type="spellEnd"/>
     </w:p>
     <w:p>
       <w:pPr>
         <w:pStyle w:val="a3"/>
         <w:ind w:firstLine="680"/>
       </w:pPr>
-      <w:r>
-        <w:t>алентности.</w:t>
+      <w:proofErr w:type="spellStart"/>
+      <w:r>
+        <w:t>алентности</w:t>
+      </w:r>
+      <w:proofErr w:type="spellEnd"/>
+      <w:r>
+        <w:t>.</w:t>
       </w:r>
     </w:p>
     <w:p>
@@ -15860,7 +16749,15 @@
               <w:jc w:val="left"/>
             </w:pPr>
             <w:r>
-              <w:t>Один простой кандидатный ключ</w:t>
+              <w:t xml:space="preserve">Один простой </w:t>
+            </w:r>
+            <w:proofErr w:type="spellStart"/>
+            <w:r>
+              <w:t>кандидатный</w:t>
+            </w:r>
+            <w:proofErr w:type="spellEnd"/>
+            <w:r>
+              <w:t xml:space="preserve"> ключ</w:t>
             </w:r>
             <w:r>
               <w:t>.</w:t>
@@ -15874,12 +16771,21 @@
             <w:r>
               <w:t xml:space="preserve">Отношение: </w:t>
             </w:r>
+            <w:proofErr w:type="gramStart"/>
             <w:r>
               <w:rPr>
                 <w:i/>
                 <w:iCs/>
               </w:rPr>
-              <w:t>R(a, b, c).</w:t>
+              <w:t>R(</w:t>
+            </w:r>
+            <w:proofErr w:type="gramEnd"/>
+            <w:r>
+              <w:rPr>
+                <w:i/>
+                <w:iCs/>
+              </w:rPr>
+              <w:t>a, b, c).</w:t>
             </w:r>
             <w:r>
               <w:br/>
@@ -15906,8 +16812,13 @@
                 <w:lang w:val="en-US"/>
               </w:rPr>
             </w:pPr>
-            <w:r>
-              <w:t xml:space="preserve">Кандидатные ключи: </w:t>
+            <w:proofErr w:type="spellStart"/>
+            <w:r>
+              <w:t>Кандидатные</w:t>
+            </w:r>
+            <w:proofErr w:type="spellEnd"/>
+            <w:r>
+              <w:t xml:space="preserve"> ключи: </w:t>
             </w:r>
             <w:r>
               <w:rPr>
@@ -15930,8 +16841,13 @@
                 <w:lang w:val="en-US"/>
               </w:rPr>
             </w:pPr>
-            <w:r>
-              <w:t xml:space="preserve">Кандидатные ключи: </w:t>
+            <w:proofErr w:type="spellStart"/>
+            <w:r>
+              <w:t>Кандидатные</w:t>
+            </w:r>
+            <w:proofErr w:type="spellEnd"/>
+            <w:r>
+              <w:t xml:space="preserve"> ключи: </w:t>
             </w:r>
             <w:r>
               <w:rPr>
@@ -15974,7 +16890,15 @@
               <w:jc w:val="left"/>
             </w:pPr>
             <w:r>
-              <w:t>Один составной кандидатный ключ</w:t>
+              <w:t xml:space="preserve">Один составной </w:t>
+            </w:r>
+            <w:proofErr w:type="spellStart"/>
+            <w:r>
+              <w:t>кандидатный</w:t>
+            </w:r>
+            <w:proofErr w:type="spellEnd"/>
+            <w:r>
+              <w:t xml:space="preserve"> ключ</w:t>
             </w:r>
             <w:r>
               <w:t>.</w:t>
@@ -15988,12 +16912,21 @@
             <w:r>
               <w:t xml:space="preserve">Отношение: </w:t>
             </w:r>
+            <w:proofErr w:type="gramStart"/>
             <w:r>
               <w:rPr>
                 <w:i/>
                 <w:iCs/>
               </w:rPr>
-              <w:t>R(a, b, c).</w:t>
+              <w:t>R(</w:t>
+            </w:r>
+            <w:proofErr w:type="gramEnd"/>
+            <w:r>
+              <w:rPr>
+                <w:i/>
+                <w:iCs/>
+              </w:rPr>
+              <w:t>a, b, c).</w:t>
             </w:r>
             <w:r>
               <w:br/>
@@ -16017,8 +16950,13 @@
               <w:pStyle w:val="a3"/>
               <w:jc w:val="left"/>
             </w:pPr>
-            <w:r>
-              <w:t xml:space="preserve">Кандидатные ключи: </w:t>
+            <w:proofErr w:type="spellStart"/>
+            <w:r>
+              <w:t>Кандидатные</w:t>
+            </w:r>
+            <w:proofErr w:type="spellEnd"/>
+            <w:r>
+              <w:t xml:space="preserve"> ключи: </w:t>
             </w:r>
             <w:r>
               <w:rPr>
@@ -16038,8 +16976,13 @@
               <w:pStyle w:val="a3"/>
               <w:jc w:val="left"/>
             </w:pPr>
-            <w:r>
-              <w:t xml:space="preserve">Кандидатные ключи: </w:t>
+            <w:proofErr w:type="spellStart"/>
+            <w:r>
+              <w:t>Кандидатные</w:t>
+            </w:r>
+            <w:proofErr w:type="spellEnd"/>
+            <w:r>
+              <w:t xml:space="preserve"> ключи: </w:t>
             </w:r>
             <w:r>
               <w:rPr>
@@ -16079,7 +17022,15 @@
               <w:jc w:val="left"/>
             </w:pPr>
             <w:r>
-              <w:t>Несколько пересекающихся кандидатных ключей</w:t>
+              <w:t xml:space="preserve">Несколько пересекающихся </w:t>
+            </w:r>
+            <w:proofErr w:type="spellStart"/>
+            <w:r>
+              <w:t>кандидатных</w:t>
+            </w:r>
+            <w:proofErr w:type="spellEnd"/>
+            <w:r>
+              <w:t xml:space="preserve"> ключей</w:t>
             </w:r>
             <w:r>
               <w:t>.</w:t>
@@ -16092,12 +17043,21 @@
             <w:r>
               <w:t xml:space="preserve">Отношение: </w:t>
             </w:r>
+            <w:proofErr w:type="gramStart"/>
             <w:r>
               <w:rPr>
                 <w:i/>
                 <w:iCs/>
               </w:rPr>
-              <w:t>R(a, b, c).</w:t>
+              <w:t>R(</w:t>
+            </w:r>
+            <w:proofErr w:type="gramEnd"/>
+            <w:r>
+              <w:rPr>
+                <w:i/>
+                <w:iCs/>
+              </w:rPr>
+              <w:t>a, b, c).</w:t>
             </w:r>
             <w:r>
               <w:br/>
@@ -16139,8 +17099,13 @@
               <w:pStyle w:val="a3"/>
               <w:jc w:val="left"/>
             </w:pPr>
-            <w:r>
-              <w:t xml:space="preserve">Кандидатные ключи: </w:t>
+            <w:proofErr w:type="spellStart"/>
+            <w:r>
+              <w:t>Кандидатные</w:t>
+            </w:r>
+            <w:proofErr w:type="spellEnd"/>
+            <w:r>
+              <w:t xml:space="preserve"> ключи: </w:t>
             </w:r>
             <w:r>
               <w:rPr>
@@ -16160,8 +17125,13 @@
               <w:pStyle w:val="a3"/>
               <w:jc w:val="left"/>
             </w:pPr>
-            <w:r>
-              <w:t xml:space="preserve">Кандидатные ключи: </w:t>
+            <w:proofErr w:type="spellStart"/>
+            <w:r>
+              <w:t>Кандидатные</w:t>
+            </w:r>
+            <w:proofErr w:type="spellEnd"/>
+            <w:r>
+              <w:t xml:space="preserve"> ключи: </w:t>
             </w:r>
             <w:r>
               <w:rPr>
@@ -16205,7 +17175,15 @@
             </w:pPr>
             <w:r>
               <w:lastRenderedPageBreak/>
-              <w:t>Несколько непересекающихся кандидатных ключей</w:t>
+              <w:t xml:space="preserve">Несколько непересекающихся </w:t>
+            </w:r>
+            <w:proofErr w:type="spellStart"/>
+            <w:r>
+              <w:t>кандидатных</w:t>
+            </w:r>
+            <w:proofErr w:type="spellEnd"/>
+            <w:r>
+              <w:t xml:space="preserve"> ключей</w:t>
             </w:r>
             <w:r>
               <w:t>.</w:t>
@@ -16223,12 +17201,21 @@
             <w:r>
               <w:t xml:space="preserve">Отношение: </w:t>
             </w:r>
+            <w:proofErr w:type="gramStart"/>
             <w:r>
               <w:rPr>
                 <w:i/>
                 <w:iCs/>
               </w:rPr>
-              <w:t>R(a, b, c, d).</w:t>
+              <w:t>R(</w:t>
+            </w:r>
+            <w:proofErr w:type="gramEnd"/>
+            <w:r>
+              <w:rPr>
+                <w:i/>
+                <w:iCs/>
+              </w:rPr>
+              <w:t>a, b, c, d).</w:t>
             </w:r>
           </w:p>
           <w:p>
@@ -16272,8 +17259,13 @@
               <w:pStyle w:val="a3"/>
               <w:jc w:val="left"/>
             </w:pPr>
-            <w:r>
-              <w:t xml:space="preserve">Кандидатные ключи: </w:t>
+            <w:proofErr w:type="spellStart"/>
+            <w:r>
+              <w:t>Кандидатные</w:t>
+            </w:r>
+            <w:proofErr w:type="spellEnd"/>
+            <w:r>
+              <w:t xml:space="preserve"> ключи: </w:t>
             </w:r>
             <w:r>
               <w:rPr>
@@ -16293,8 +17285,13 @@
               <w:pStyle w:val="a3"/>
               <w:jc w:val="left"/>
             </w:pPr>
-            <w:r>
-              <w:t xml:space="preserve">Кандидатные ключи: </w:t>
+            <w:proofErr w:type="spellStart"/>
+            <w:r>
+              <w:t>Кандидатные</w:t>
+            </w:r>
+            <w:proofErr w:type="spellEnd"/>
+            <w:r>
+              <w:t xml:space="preserve"> ключи: </w:t>
             </w:r>
             <w:r>
               <w:rPr>
@@ -16663,12 +17660,21 @@
               <w:br/>
               <w:t xml:space="preserve">Отношение: </w:t>
             </w:r>
+            <w:proofErr w:type="gramStart"/>
             <w:r>
               <w:rPr>
                 <w:i/>
                 <w:iCs/>
               </w:rPr>
-              <w:t>R(a, b, c).</w:t>
+              <w:t>R(</w:t>
+            </w:r>
+            <w:proofErr w:type="gramEnd"/>
+            <w:r>
+              <w:rPr>
+                <w:i/>
+                <w:iCs/>
+              </w:rPr>
+              <w:t>a, b, c).</w:t>
             </w:r>
             <w:r>
               <w:br/>
@@ -17005,12 +18011,21 @@
               <w:br/>
               <w:t xml:space="preserve">Отношение: </w:t>
             </w:r>
+            <w:proofErr w:type="gramStart"/>
             <w:r>
               <w:rPr>
                 <w:i/>
                 <w:iCs/>
               </w:rPr>
-              <w:t>R()</w:t>
+              <w:t>R(</w:t>
+            </w:r>
+            <w:proofErr w:type="gramEnd"/>
+            <w:r>
+              <w:rPr>
+                <w:i/>
+                <w:iCs/>
+              </w:rPr>
+              <w:t>)</w:t>
             </w:r>
             <w:r>
               <w:t>.</w:t>
@@ -17090,12 +18105,21 @@
               <w:br/>
               <w:t xml:space="preserve">Отношение: </w:t>
             </w:r>
+            <w:proofErr w:type="gramStart"/>
             <w:r>
               <w:rPr>
                 <w:i/>
                 <w:iCs/>
               </w:rPr>
-              <w:t>R(a, b, c).</w:t>
+              <w:t>R(</w:t>
+            </w:r>
+            <w:proofErr w:type="gramEnd"/>
+            <w:r>
+              <w:rPr>
+                <w:i/>
+                <w:iCs/>
+              </w:rPr>
+              <w:t>a, b, c).</w:t>
             </w:r>
             <w:r>
               <w:br/>
@@ -17360,13 +18384,23 @@
               </w:rPr>
               <w:t xml:space="preserve">: </w:t>
             </w:r>
+            <w:proofErr w:type="gramStart"/>
             <w:r>
               <w:rPr>
                 <w:i/>
                 <w:iCs/>
                 <w:lang w:val="en-US"/>
               </w:rPr>
-              <w:t>R(a, b).</w:t>
+              <w:t>R(</w:t>
+            </w:r>
+            <w:proofErr w:type="gramEnd"/>
+            <w:r>
+              <w:rPr>
+                <w:i/>
+                <w:iCs/>
+                <w:lang w:val="en-US"/>
+              </w:rPr>
+              <w:t>a, b).</w:t>
             </w:r>
           </w:p>
           <w:p>
@@ -17854,7 +18888,15 @@
         <w:t xml:space="preserve"> и </w:t>
       </w:r>
       <w:r>
-        <w:t xml:space="preserve">несколько наоборов </w:t>
+        <w:t xml:space="preserve">несколько </w:t>
+      </w:r>
+      <w:proofErr w:type="spellStart"/>
+      <w:r>
+        <w:t>наоборов</w:t>
+      </w:r>
+      <w:proofErr w:type="spellEnd"/>
+      <w:r>
+        <w:t xml:space="preserve"> </w:t>
       </w:r>
       <w:r>
         <w:t>нормализованных таблиц (</w:t>
@@ -17897,7 +18939,15 @@
         <w:t>).</w:t>
       </w:r>
       <w:r>
-        <w:t xml:space="preserve"> Для каждого уровня (Original, 2NF, 3NF, BCNF, 4NF) формируются три типа SELECT-запросов </w:t>
+        <w:t xml:space="preserve"> Для каждого уровня (</w:t>
+      </w:r>
+      <w:proofErr w:type="spellStart"/>
+      <w:r>
+        <w:t>Original</w:t>
+      </w:r>
+      <w:proofErr w:type="spellEnd"/>
+      <w:r>
+        <w:t xml:space="preserve">, 2NF, 3NF, BCNF, 4NF) формируются три типа SELECT-запросов </w:t>
       </w:r>
       <w:r>
         <w:t>к СУБД, который сформированы по типу читаемых атрибутов</w:t>
@@ -18044,6 +19094,9 @@
         <w:t>AMD</w:t>
       </w:r>
       <w:r>
+        <w:t xml:space="preserve"> </w:t>
+      </w:r>
+      <w:r>
         <w:t xml:space="preserve">(R) </w:t>
       </w:r>
       <w:r>
@@ -18051,6 +19104,9 @@
           <w:lang w:val="en-US"/>
         </w:rPr>
         <w:t>Ryzen</w:t>
+      </w:r>
+      <w:r>
+        <w:t xml:space="preserve"> </w:t>
       </w:r>
       <w:r>
         <w:t>(TM) 5-</w:t>
@@ -19169,7 +20225,15 @@
         <w:ind w:firstLine="680"/>
       </w:pPr>
       <w:r>
-        <w:t>В рамках исследования зависимости временных характеристик разработанной реализации метода автоматической нормализации реляционных баз данных от сложности входных данных можно сделать вывод, что время анализа и нормализации зависит полиномиально и от количества атрибутов, и от количества функциональных зависимостей, так как алгоритмы анализа и декомпозиции имеют комбинаторный характер. Однако, исходя из полученных значений, можно утверждать, что показатель степени в зависимости временных характеристик метода от количества атрибутов больше, чем от количества функциональных зависимостей.</w:t>
+        <w:t xml:space="preserve">В рамках исследования зависимости временных характеристик разработанной реализации метода автоматической нормализации реляционных баз данных от сложности входных данных можно сделать вывод, что время анализа и нормализации зависит </w:t>
+      </w:r>
+      <w:proofErr w:type="spellStart"/>
+      <w:r>
+        <w:t>полиномиально</w:t>
+      </w:r>
+      <w:proofErr w:type="spellEnd"/>
+      <w:r>
+        <w:t xml:space="preserve"> и от количества атрибутов, и от количества функциональных зависимостей, так как алгоритмы анализа и декомпозиции имеют комбинаторный характер. Однако, исходя из полученных значений, можно утверждать, что показатель степени в зависимости временных характеристик метода от количества атрибутов больше, чем от количества функциональных зависимостей.</w:t>
       </w:r>
     </w:p>
     <w:p>
@@ -19178,7 +20242,15 @@
         <w:ind w:firstLine="680"/>
       </w:pPr>
       <w:r>
-        <w:t>В рамках исследования времени выполнения различных запросов к базе данных в зависимости от уровня нормализации можно сделать вывод, что время выполнения запросов растет с тем уровнем нормализации, когда мы вынуждены разбивать отношение на подотношения.</w:t>
+        <w:t xml:space="preserve">В рамках исследования времени выполнения различных запросов к базе данных в зависимости от уровня нормализации можно сделать вывод, что время выполнения запросов растет с тем уровнем нормализации, когда мы вынуждены разбивать отношение на </w:t>
+      </w:r>
+      <w:proofErr w:type="spellStart"/>
+      <w:r>
+        <w:t>подотношения</w:t>
+      </w:r>
+      <w:proofErr w:type="spellEnd"/>
+      <w:r>
+        <w:t>.</w:t>
       </w:r>
     </w:p>
     <w:p>
@@ -19399,25 +20471,39 @@
                             <w:spacing w:before="10"/>
                             <w:ind w:left="60"/>
                             <w:rPr>
+                              <w:color w:val="000000" w:themeColor="text1"/>
                               <w:sz w:val="24"/>
                             </w:rPr>
                           </w:pPr>
                           <w:r>
+                            <w:rPr>
+                              <w:color w:val="000000" w:themeColor="text1"/>
+                            </w:rPr>
                             <w:fldChar w:fldCharType="begin"/>
                           </w:r>
                           <w:r>
                             <w:rPr>
+                              <w:color w:val="000000" w:themeColor="text1"/>
                               <w:sz w:val="24"/>
                             </w:rPr>
                             <w:instrText xml:space="preserve"> PAGE </w:instrText>
                           </w:r>
                           <w:r>
+                            <w:rPr>
+                              <w:color w:val="000000" w:themeColor="text1"/>
+                            </w:rPr>
                             <w:fldChar w:fldCharType="separate"/>
                           </w:r>
                           <w:r>
+                            <w:rPr>
+                              <w:color w:val="000000" w:themeColor="text1"/>
+                            </w:rPr>
                             <w:t>16</w:t>
                           </w:r>
                           <w:r>
+                            <w:rPr>
+                              <w:color w:val="000000" w:themeColor="text1"/>
+                            </w:rPr>
                             <w:fldChar w:fldCharType="end"/>
                           </w:r>
                         </w:p>
@@ -19452,25 +20538,39 @@
                       <w:spacing w:before="10"/>
                       <w:ind w:left="60"/>
                       <w:rPr>
+                        <w:color w:val="000000" w:themeColor="text1"/>
                         <w:sz w:val="24"/>
                       </w:rPr>
                     </w:pPr>
                     <w:r>
+                      <w:rPr>
+                        <w:color w:val="000000" w:themeColor="text1"/>
+                      </w:rPr>
                       <w:fldChar w:fldCharType="begin"/>
                     </w:r>
                     <w:r>
                       <w:rPr>
+                        <w:color w:val="000000" w:themeColor="text1"/>
                         <w:sz w:val="24"/>
                       </w:rPr>
                       <w:instrText xml:space="preserve"> PAGE </w:instrText>
                     </w:r>
                     <w:r>
+                      <w:rPr>
+                        <w:color w:val="000000" w:themeColor="text1"/>
+                      </w:rPr>
                       <w:fldChar w:fldCharType="separate"/>
                     </w:r>
                     <w:r>
+                      <w:rPr>
+                        <w:color w:val="000000" w:themeColor="text1"/>
+                      </w:rPr>
                       <w:t>16</w:t>
                     </w:r>
                     <w:r>
+                      <w:rPr>
+                        <w:color w:val="000000" w:themeColor="text1"/>
+                      </w:rPr>
                       <w:fldChar w:fldCharType="end"/>
                     </w:r>
                   </w:p>
@@ -28795,7 +29895,9 @@
   <w:rsids>
     <w:rsidRoot w:val="00BB124A"/>
     <w:rsid w:val="002D23F0"/>
+    <w:rsid w:val="00323D88"/>
     <w:rsid w:val="004E6FC2"/>
+    <w:rsid w:val="006D55EF"/>
     <w:rsid w:val="0086070A"/>
     <w:rsid w:val="0093208D"/>
     <w:rsid w:val="00BB124A"/>

</xml_diff>